<commit_message>
Final Commit from Michael
</commit_message>
<xml_diff>
--- a/Project2/Equation Derivation.docx
+++ b/Project2/Equation Derivation.docx
@@ -5,19 +5,19 @@
     <w:p>
       <w:pPr>
         <w:rPr>
-          <w:rFonts w:ascii="Cambria Math" w:hAnsi="Cambria Math"/>
+          <w:rFonts w:ascii="Arial" w:hAnsi="Arial" w:cs="Arial"/>
         </w:rPr>
       </w:pPr>
       <w:r>
         <w:rPr>
-          <w:rFonts w:ascii="Cambria Math" w:hAnsi="Cambria Math"/>
+          <w:rFonts w:ascii="Arial" w:hAnsi="Arial" w:cs="Arial"/>
         </w:rPr>
         <w:t>The current through each component can be described by each of the following:</w:t>
       </w:r>
       <w:r>
         <w:rPr>
           <w:rStyle w:val="FootnoteReference"/>
-          <w:rFonts w:ascii="Cambria Math" w:hAnsi="Cambria Math"/>
+          <w:rFonts w:ascii="Arial" w:hAnsi="Arial" w:cs="Arial"/>
         </w:rPr>
         <w:footnoteReference w:id="1"/>
       </w:r>
@@ -26,7 +26,7 @@
       <w:pPr>
         <w:outlineLvl w:val="0"/>
         <w:rPr>
-          <w:rFonts w:ascii="Cambria Math" w:eastAsiaTheme="minorEastAsia" w:hAnsi="Cambria Math"/>
+          <w:rFonts w:ascii="Arial" w:eastAsiaTheme="minorEastAsia" w:hAnsi="Arial" w:cs="Arial"/>
         </w:rPr>
       </w:pPr>
       <m:oMath>
@@ -34,7 +34,7 @@
           <m:sSubPr>
             <m:ctrlPr>
               <w:rPr>
-                <w:rFonts w:ascii="Cambria Math" w:hAnsi="Cambria Math"/>
+                <w:rFonts w:ascii="Cambria Math" w:hAnsi="Cambria Math" w:cs="Arial"/>
                 <w:i/>
               </w:rPr>
             </m:ctrlPr>
@@ -42,7 +42,7 @@
           <m:e>
             <m:r>
               <w:rPr>
-                <w:rFonts w:ascii="Cambria Math" w:hAnsi="Cambria Math"/>
+                <w:rFonts w:ascii="Cambria Math" w:hAnsi="Cambria Math" w:cs="Arial"/>
               </w:rPr>
               <m:t>I</m:t>
             </m:r>
@@ -50,7 +50,7 @@
           <m:sub>
             <m:r>
               <w:rPr>
-                <w:rFonts w:ascii="Cambria Math" w:hAnsi="Cambria Math"/>
+                <w:rFonts w:ascii="Cambria Math" w:hAnsi="Cambria Math" w:cs="Arial"/>
               </w:rPr>
               <m:t>R</m:t>
             </m:r>
@@ -58,7 +58,7 @@
         </m:sSub>
         <m:r>
           <w:rPr>
-            <w:rFonts w:ascii="Cambria Math" w:hAnsi="Cambria Math"/>
+            <w:rFonts w:ascii="Cambria Math" w:hAnsi="Cambria Math" w:cs="Arial"/>
           </w:rPr>
           <m:t xml:space="preserve">= </m:t>
         </m:r>
@@ -66,7 +66,7 @@
           <m:fPr>
             <m:ctrlPr>
               <w:rPr>
-                <w:rFonts w:ascii="Cambria Math" w:hAnsi="Cambria Math"/>
+                <w:rFonts w:ascii="Cambria Math" w:hAnsi="Cambria Math" w:cs="Arial"/>
                 <w:i/>
               </w:rPr>
             </m:ctrlPr>
@@ -74,7 +74,7 @@
           <m:num>
             <m:r>
               <w:rPr>
-                <w:rFonts w:ascii="Cambria Math" w:hAnsi="Cambria Math"/>
+                <w:rFonts w:ascii="Cambria Math" w:hAnsi="Cambria Math" w:cs="Arial"/>
               </w:rPr>
               <m:t>1</m:t>
             </m:r>
@@ -82,7 +82,7 @@
           <m:den>
             <m:r>
               <w:rPr>
-                <w:rFonts w:ascii="Cambria Math" w:hAnsi="Cambria Math"/>
+                <w:rFonts w:ascii="Cambria Math" w:hAnsi="Cambria Math" w:cs="Arial"/>
               </w:rPr>
               <m:t>R</m:t>
             </m:r>
@@ -92,7 +92,7 @@
           <m:sSubPr>
             <m:ctrlPr>
               <w:rPr>
-                <w:rFonts w:ascii="Cambria Math" w:hAnsi="Cambria Math"/>
+                <w:rFonts w:ascii="Cambria Math" w:hAnsi="Cambria Math" w:cs="Arial"/>
                 <w:i/>
               </w:rPr>
             </m:ctrlPr>
@@ -100,7 +100,7 @@
           <m:e>
             <m:r>
               <w:rPr>
-                <w:rFonts w:ascii="Cambria Math" w:hAnsi="Cambria Math"/>
+                <w:rFonts w:ascii="Cambria Math" w:hAnsi="Cambria Math" w:cs="Arial"/>
               </w:rPr>
               <m:t>V</m:t>
             </m:r>
@@ -108,7 +108,7 @@
           <m:sub>
             <m:r>
               <w:rPr>
-                <w:rFonts w:ascii="Cambria Math" w:hAnsi="Cambria Math"/>
+                <w:rFonts w:ascii="Cambria Math" w:hAnsi="Cambria Math" w:cs="Arial"/>
               </w:rPr>
               <m:t>R</m:t>
             </m:r>
@@ -116,32 +116,32 @@
         </m:sSub>
         <m:r>
           <w:rPr>
-            <w:rFonts w:ascii="Cambria Math" w:hAnsi="Cambria Math"/>
+            <w:rFonts w:ascii="Cambria Math" w:hAnsi="Cambria Math" w:cs="Arial"/>
           </w:rPr>
           <m:t xml:space="preserve"> </m:t>
         </m:r>
       </m:oMath>
       <w:r>
         <w:rPr>
-          <w:rFonts w:ascii="Cambria Math" w:eastAsiaTheme="minorEastAsia" w:hAnsi="Cambria Math"/>
-        </w:rPr>
-        <w:tab/>
-      </w:r>
-      <w:r>
-        <w:rPr>
-          <w:rFonts w:ascii="Cambria Math" w:eastAsiaTheme="minorEastAsia" w:hAnsi="Cambria Math"/>
-        </w:rPr>
-        <w:tab/>
-      </w:r>
-      <w:r>
-        <w:rPr>
-          <w:rFonts w:ascii="Cambria Math" w:eastAsiaTheme="minorEastAsia" w:hAnsi="Cambria Math"/>
-        </w:rPr>
-        <w:tab/>
-      </w:r>
-      <w:r>
-        <w:rPr>
-          <w:rFonts w:ascii="Cambria Math" w:eastAsiaTheme="minorEastAsia" w:hAnsi="Cambria Math"/>
+          <w:rFonts w:ascii="Arial" w:eastAsiaTheme="minorEastAsia" w:hAnsi="Arial" w:cs="Arial"/>
+        </w:rPr>
+        <w:tab/>
+      </w:r>
+      <w:r>
+        <w:rPr>
+          <w:rFonts w:ascii="Arial" w:eastAsiaTheme="minorEastAsia" w:hAnsi="Arial" w:cs="Arial"/>
+        </w:rPr>
+        <w:tab/>
+      </w:r>
+      <w:r>
+        <w:rPr>
+          <w:rFonts w:ascii="Arial" w:eastAsiaTheme="minorEastAsia" w:hAnsi="Arial" w:cs="Arial"/>
+        </w:rPr>
+        <w:tab/>
+      </w:r>
+      <w:r>
+        <w:rPr>
+          <w:rFonts w:ascii="Arial" w:eastAsiaTheme="minorEastAsia" w:hAnsi="Arial" w:cs="Arial"/>
         </w:rPr>
         <w:tab/>
         <w:t>(1)</w:t>
@@ -151,7 +151,7 @@
       <w:pPr>
         <w:outlineLvl w:val="0"/>
         <w:rPr>
-          <w:rFonts w:ascii="Cambria Math" w:eastAsiaTheme="minorEastAsia" w:hAnsi="Cambria Math"/>
+          <w:rFonts w:ascii="Arial" w:eastAsiaTheme="minorEastAsia" w:hAnsi="Arial" w:cs="Arial"/>
         </w:rPr>
       </w:pPr>
       <m:oMath>
@@ -159,7 +159,7 @@
           <m:sSubPr>
             <m:ctrlPr>
               <w:rPr>
-                <w:rFonts w:ascii="Cambria Math" w:hAnsi="Cambria Math"/>
+                <w:rFonts w:ascii="Cambria Math" w:hAnsi="Cambria Math" w:cs="Arial"/>
                 <w:i/>
               </w:rPr>
             </m:ctrlPr>
@@ -167,7 +167,7 @@
           <m:e>
             <m:r>
               <w:rPr>
-                <w:rFonts w:ascii="Cambria Math" w:hAnsi="Cambria Math"/>
+                <w:rFonts w:ascii="Cambria Math" w:hAnsi="Cambria Math" w:cs="Arial"/>
               </w:rPr>
               <m:t>I</m:t>
             </m:r>
@@ -175,7 +175,7 @@
           <m:sub>
             <m:r>
               <w:rPr>
-                <w:rFonts w:ascii="Cambria Math" w:hAnsi="Cambria Math"/>
+                <w:rFonts w:ascii="Cambria Math" w:hAnsi="Cambria Math" w:cs="Arial"/>
               </w:rPr>
               <m:t>C</m:t>
             </m:r>
@@ -183,7 +183,7 @@
         </m:sSub>
         <m:r>
           <w:rPr>
-            <w:rFonts w:ascii="Cambria Math" w:hAnsi="Cambria Math"/>
+            <w:rFonts w:ascii="Cambria Math" w:hAnsi="Cambria Math" w:cs="Arial"/>
           </w:rPr>
           <m:t>=C</m:t>
         </m:r>
@@ -191,7 +191,7 @@
           <m:fPr>
             <m:ctrlPr>
               <w:rPr>
-                <w:rFonts w:ascii="Cambria Math" w:hAnsi="Cambria Math"/>
+                <w:rFonts w:ascii="Cambria Math" w:hAnsi="Cambria Math" w:cs="Arial"/>
                 <w:i/>
               </w:rPr>
             </m:ctrlPr>
@@ -199,7 +199,7 @@
           <m:num>
             <m:r>
               <w:rPr>
-                <w:rFonts w:ascii="Cambria Math" w:hAnsi="Cambria Math"/>
+                <w:rFonts w:ascii="Cambria Math" w:hAnsi="Cambria Math" w:cs="Arial"/>
               </w:rPr>
               <m:t>d</m:t>
             </m:r>
@@ -207,7 +207,7 @@
               <m:sSubPr>
                 <m:ctrlPr>
                   <w:rPr>
-                    <w:rFonts w:ascii="Cambria Math" w:hAnsi="Cambria Math"/>
+                    <w:rFonts w:ascii="Cambria Math" w:hAnsi="Cambria Math" w:cs="Arial"/>
                     <w:i/>
                   </w:rPr>
                 </m:ctrlPr>
@@ -215,7 +215,7 @@
               <m:e>
                 <m:r>
                   <w:rPr>
-                    <w:rFonts w:ascii="Cambria Math" w:hAnsi="Cambria Math"/>
+                    <w:rFonts w:ascii="Cambria Math" w:hAnsi="Cambria Math" w:cs="Arial"/>
                   </w:rPr>
                   <m:t>V</m:t>
                 </m:r>
@@ -223,7 +223,7 @@
               <m:sub>
                 <m:r>
                   <w:rPr>
-                    <w:rFonts w:ascii="Cambria Math" w:hAnsi="Cambria Math"/>
+                    <w:rFonts w:ascii="Cambria Math" w:hAnsi="Cambria Math" w:cs="Arial"/>
                   </w:rPr>
                   <m:t>c</m:t>
                 </m:r>
@@ -233,7 +233,7 @@
           <m:den>
             <m:r>
               <w:rPr>
-                <w:rFonts w:ascii="Cambria Math" w:hAnsi="Cambria Math"/>
+                <w:rFonts w:ascii="Cambria Math" w:hAnsi="Cambria Math" w:cs="Arial"/>
               </w:rPr>
               <m:t>dt</m:t>
             </m:r>
@@ -242,31 +242,33 @@
       </m:oMath>
       <w:r>
         <w:rPr>
-          <w:rFonts w:ascii="Cambria Math" w:eastAsiaTheme="minorEastAsia" w:hAnsi="Cambria Math"/>
+          <w:rFonts w:ascii="Arial" w:eastAsiaTheme="minorEastAsia" w:hAnsi="Arial" w:cs="Arial"/>
         </w:rPr>
         <w:t xml:space="preserve"> </w:t>
       </w:r>
       <w:r>
         <w:rPr>
-          <w:rFonts w:ascii="Cambria Math" w:eastAsiaTheme="minorEastAsia" w:hAnsi="Cambria Math"/>
-        </w:rPr>
-        <w:tab/>
-      </w:r>
-      <w:r>
-        <w:rPr>
-          <w:rFonts w:ascii="Cambria Math" w:eastAsiaTheme="minorEastAsia" w:hAnsi="Cambria Math"/>
-        </w:rPr>
-        <w:tab/>
-      </w:r>
-      <w:r>
-        <w:rPr>
-          <w:rFonts w:ascii="Cambria Math" w:eastAsiaTheme="minorEastAsia" w:hAnsi="Cambria Math"/>
-        </w:rPr>
-        <w:tab/>
-      </w:r>
-      <w:r>
-        <w:rPr>
-          <w:rFonts w:ascii="Cambria Math" w:eastAsiaTheme="minorEastAsia" w:hAnsi="Cambria Math"/>
+          <w:rFonts w:ascii="Arial" w:eastAsiaTheme="minorEastAsia" w:hAnsi="Arial" w:cs="Arial"/>
+        </w:rPr>
+        <w:tab/>
+      </w:r>
+      <w:r>
+        <w:rPr>
+          <w:rFonts w:ascii="Arial" w:eastAsiaTheme="minorEastAsia" w:hAnsi="Arial" w:cs="Arial"/>
+        </w:rPr>
+        <w:tab/>
+      </w:r>
+      <w:r>
+        <w:rPr>
+          <w:rFonts w:ascii="Arial" w:eastAsiaTheme="minorEastAsia" w:hAnsi="Arial" w:cs="Arial"/>
+        </w:rPr>
+        <w:tab/>
+      </w:r>
+      <w:bookmarkStart w:id="0" w:name="_GoBack"/>
+      <w:bookmarkEnd w:id="0"/>
+      <w:r>
+        <w:rPr>
+          <w:rFonts w:ascii="Arial" w:eastAsiaTheme="minorEastAsia" w:hAnsi="Arial" w:cs="Arial"/>
         </w:rPr>
         <w:tab/>
         <w:t>(2)</w:t>
@@ -276,7 +278,7 @@
       <w:pPr>
         <w:outlineLvl w:val="0"/>
         <w:rPr>
-          <w:rFonts w:ascii="Cambria Math" w:eastAsiaTheme="minorEastAsia" w:hAnsi="Cambria Math"/>
+          <w:rFonts w:ascii="Arial" w:eastAsiaTheme="minorEastAsia" w:hAnsi="Arial" w:cs="Arial"/>
         </w:rPr>
       </w:pPr>
       <m:oMath>
@@ -284,7 +286,7 @@
           <m:sSubPr>
             <m:ctrlPr>
               <w:rPr>
-                <w:rFonts w:ascii="Cambria Math" w:eastAsiaTheme="minorEastAsia" w:hAnsi="Cambria Math"/>
+                <w:rFonts w:ascii="Cambria Math" w:eastAsiaTheme="minorEastAsia" w:hAnsi="Cambria Math" w:cs="Arial"/>
                 <w:i/>
               </w:rPr>
             </m:ctrlPr>
@@ -292,7 +294,7 @@
           <m:e>
             <m:r>
               <w:rPr>
-                <w:rFonts w:ascii="Cambria Math" w:eastAsiaTheme="minorEastAsia" w:hAnsi="Cambria Math"/>
+                <w:rFonts w:ascii="Cambria Math" w:eastAsiaTheme="minorEastAsia" w:hAnsi="Cambria Math" w:cs="Arial"/>
               </w:rPr>
               <m:t>I</m:t>
             </m:r>
@@ -300,7 +302,7 @@
           <m:sub>
             <m:r>
               <w:rPr>
-                <w:rFonts w:ascii="Cambria Math" w:eastAsiaTheme="minorEastAsia" w:hAnsi="Cambria Math"/>
+                <w:rFonts w:ascii="Cambria Math" w:eastAsiaTheme="minorEastAsia" w:hAnsi="Cambria Math" w:cs="Arial"/>
               </w:rPr>
               <m:t>L</m:t>
             </m:r>
@@ -308,7 +310,7 @@
         </m:sSub>
         <m:r>
           <w:rPr>
-            <w:rFonts w:ascii="Cambria Math" w:eastAsiaTheme="minorEastAsia" w:hAnsi="Cambria Math"/>
+            <w:rFonts w:ascii="Cambria Math" w:eastAsiaTheme="minorEastAsia" w:hAnsi="Cambria Math" w:cs="Arial"/>
           </w:rPr>
           <m:t xml:space="preserve">= </m:t>
         </m:r>
@@ -316,7 +318,7 @@
           <m:fPr>
             <m:ctrlPr>
               <w:rPr>
-                <w:rFonts w:ascii="Cambria Math" w:eastAsiaTheme="minorEastAsia" w:hAnsi="Cambria Math"/>
+                <w:rFonts w:ascii="Cambria Math" w:eastAsiaTheme="minorEastAsia" w:hAnsi="Cambria Math" w:cs="Arial"/>
                 <w:i/>
               </w:rPr>
             </m:ctrlPr>
@@ -324,7 +326,7 @@
           <m:num>
             <m:r>
               <w:rPr>
-                <w:rFonts w:ascii="Cambria Math" w:eastAsiaTheme="minorEastAsia" w:hAnsi="Cambria Math"/>
+                <w:rFonts w:ascii="Cambria Math" w:eastAsiaTheme="minorEastAsia" w:hAnsi="Cambria Math" w:cs="Arial"/>
               </w:rPr>
               <m:t>1</m:t>
             </m:r>
@@ -332,7 +334,7 @@
           <m:den>
             <m:r>
               <w:rPr>
-                <w:rFonts w:ascii="Cambria Math" w:eastAsiaTheme="minorEastAsia" w:hAnsi="Cambria Math"/>
+                <w:rFonts w:ascii="Cambria Math" w:eastAsiaTheme="minorEastAsia" w:hAnsi="Cambria Math" w:cs="Arial"/>
               </w:rPr>
               <m:t>L</m:t>
             </m:r>
@@ -343,7 +345,7 @@
             <m:limLoc m:val="subSup"/>
             <m:ctrlPr>
               <w:rPr>
-                <w:rFonts w:ascii="Cambria Math" w:eastAsiaTheme="minorEastAsia" w:hAnsi="Cambria Math"/>
+                <w:rFonts w:ascii="Cambria Math" w:eastAsiaTheme="minorEastAsia" w:hAnsi="Cambria Math" w:cs="Arial"/>
                 <w:i/>
               </w:rPr>
             </m:ctrlPr>
@@ -351,7 +353,7 @@
           <m:sub>
             <m:r>
               <w:rPr>
-                <w:rFonts w:ascii="Cambria Math" w:eastAsiaTheme="minorEastAsia" w:hAnsi="Cambria Math"/>
+                <w:rFonts w:ascii="Cambria Math" w:eastAsiaTheme="minorEastAsia" w:hAnsi="Cambria Math" w:cs="Arial"/>
               </w:rPr>
               <m:t>-∞</m:t>
             </m:r>
@@ -359,7 +361,7 @@
           <m:sup>
             <m:r>
               <w:rPr>
-                <w:rFonts w:ascii="Cambria Math" w:eastAsiaTheme="minorEastAsia" w:hAnsi="Cambria Math"/>
+                <w:rFonts w:ascii="Cambria Math" w:eastAsiaTheme="minorEastAsia" w:hAnsi="Cambria Math" w:cs="Arial"/>
               </w:rPr>
               <m:t>t</m:t>
             </m:r>
@@ -369,7 +371,7 @@
               <m:sSubPr>
                 <m:ctrlPr>
                   <w:rPr>
-                    <w:rFonts w:ascii="Cambria Math" w:eastAsiaTheme="minorEastAsia" w:hAnsi="Cambria Math"/>
+                    <w:rFonts w:ascii="Cambria Math" w:eastAsiaTheme="minorEastAsia" w:hAnsi="Cambria Math" w:cs="Arial"/>
                     <w:i/>
                   </w:rPr>
                 </m:ctrlPr>
@@ -377,7 +379,7 @@
               <m:e>
                 <m:r>
                   <w:rPr>
-                    <w:rFonts w:ascii="Cambria Math" w:eastAsiaTheme="minorEastAsia" w:hAnsi="Cambria Math"/>
+                    <w:rFonts w:ascii="Cambria Math" w:eastAsiaTheme="minorEastAsia" w:hAnsi="Cambria Math" w:cs="Arial"/>
                   </w:rPr>
                   <m:t>V</m:t>
                 </m:r>
@@ -385,7 +387,7 @@
               <m:sub>
                 <m:r>
                   <w:rPr>
-                    <w:rFonts w:ascii="Cambria Math" w:eastAsiaTheme="minorEastAsia" w:hAnsi="Cambria Math"/>
+                    <w:rFonts w:ascii="Cambria Math" w:eastAsiaTheme="minorEastAsia" w:hAnsi="Cambria Math" w:cs="Arial"/>
                   </w:rPr>
                   <m:t>L</m:t>
                 </m:r>
@@ -395,7 +397,7 @@
               <m:dPr>
                 <m:ctrlPr>
                   <w:rPr>
-                    <w:rFonts w:ascii="Cambria Math" w:eastAsiaTheme="minorEastAsia" w:hAnsi="Cambria Math"/>
+                    <w:rFonts w:ascii="Cambria Math" w:eastAsiaTheme="minorEastAsia" w:hAnsi="Cambria Math" w:cs="Arial"/>
                     <w:i/>
                   </w:rPr>
                 </m:ctrlPr>
@@ -403,7 +405,7 @@
               <m:e>
                 <m:r>
                   <w:rPr>
-                    <w:rFonts w:ascii="Cambria Math" w:eastAsiaTheme="minorEastAsia" w:hAnsi="Cambria Math"/>
+                    <w:rFonts w:ascii="Cambria Math" w:eastAsiaTheme="minorEastAsia" w:hAnsi="Cambria Math" w:cs="Arial"/>
                   </w:rPr>
                   <m:t>τ</m:t>
                 </m:r>
@@ -411,7 +413,7 @@
             </m:d>
             <m:r>
               <w:rPr>
-                <w:rFonts w:ascii="Cambria Math" w:eastAsiaTheme="minorEastAsia" w:hAnsi="Cambria Math"/>
+                <w:rFonts w:ascii="Cambria Math" w:eastAsiaTheme="minorEastAsia" w:hAnsi="Cambria Math" w:cs="Arial"/>
               </w:rPr>
               <m:t>dτ</m:t>
             </m:r>
@@ -420,19 +422,19 @@
       </m:oMath>
       <w:r>
         <w:rPr>
-          <w:rFonts w:ascii="Cambria Math" w:eastAsiaTheme="minorEastAsia" w:hAnsi="Cambria Math"/>
-        </w:rPr>
-        <w:tab/>
-      </w:r>
-      <w:r>
-        <w:rPr>
-          <w:rFonts w:ascii="Cambria Math" w:eastAsiaTheme="minorEastAsia" w:hAnsi="Cambria Math"/>
-        </w:rPr>
-        <w:tab/>
-      </w:r>
-      <w:r>
-        <w:rPr>
-          <w:rFonts w:ascii="Cambria Math" w:eastAsiaTheme="minorEastAsia" w:hAnsi="Cambria Math"/>
+          <w:rFonts w:ascii="Arial" w:eastAsiaTheme="minorEastAsia" w:hAnsi="Arial" w:cs="Arial"/>
+        </w:rPr>
+        <w:tab/>
+      </w:r>
+      <w:r>
+        <w:rPr>
+          <w:rFonts w:ascii="Arial" w:eastAsiaTheme="minorEastAsia" w:hAnsi="Arial" w:cs="Arial"/>
+        </w:rPr>
+        <w:tab/>
+      </w:r>
+      <w:r>
+        <w:rPr>
+          <w:rFonts w:ascii="Arial" w:eastAsiaTheme="minorEastAsia" w:hAnsi="Arial" w:cs="Arial"/>
         </w:rPr>
         <w:tab/>
         <w:t>(3)</w:t>
@@ -442,12 +444,12 @@
       <w:pPr>
         <w:outlineLvl w:val="0"/>
         <w:rPr>
-          <w:rFonts w:ascii="Cambria Math" w:eastAsiaTheme="minorEastAsia" w:hAnsi="Cambria Math"/>
+          <w:rFonts w:ascii="Arial" w:eastAsiaTheme="minorEastAsia" w:hAnsi="Arial" w:cs="Arial"/>
         </w:rPr>
       </w:pPr>
       <w:r>
         <w:rPr>
-          <w:rFonts w:ascii="Cambria Math" w:eastAsiaTheme="minorEastAsia" w:hAnsi="Cambria Math"/>
+          <w:rFonts w:ascii="Arial" w:eastAsiaTheme="minorEastAsia" w:hAnsi="Arial" w:cs="Arial"/>
         </w:rPr>
         <w:t>For our circuit, Kirchhoff’s Laws give the following equations:</w:t>
       </w:r>
@@ -456,7 +458,7 @@
       <w:pPr>
         <w:outlineLvl w:val="0"/>
         <w:rPr>
-          <w:rFonts w:ascii="Cambria Math" w:eastAsiaTheme="minorEastAsia" w:hAnsi="Cambria Math"/>
+          <w:rFonts w:ascii="Arial" w:eastAsiaTheme="minorEastAsia" w:hAnsi="Arial" w:cs="Arial"/>
         </w:rPr>
       </w:pPr>
       <m:oMath>
@@ -464,7 +466,7 @@
           <m:sSubPr>
             <m:ctrlPr>
               <w:rPr>
-                <w:rFonts w:ascii="Cambria Math" w:eastAsiaTheme="minorEastAsia" w:hAnsi="Cambria Math"/>
+                <w:rFonts w:ascii="Cambria Math" w:eastAsiaTheme="minorEastAsia" w:hAnsi="Cambria Math" w:cs="Arial"/>
                 <w:i/>
               </w:rPr>
             </m:ctrlPr>
@@ -472,7 +474,7 @@
           <m:e>
             <m:r>
               <w:rPr>
-                <w:rFonts w:ascii="Cambria Math" w:eastAsiaTheme="minorEastAsia" w:hAnsi="Cambria Math"/>
+                <w:rFonts w:ascii="Cambria Math" w:eastAsiaTheme="minorEastAsia" w:hAnsi="Cambria Math" w:cs="Arial"/>
               </w:rPr>
               <m:t>I</m:t>
             </m:r>
@@ -480,7 +482,7 @@
           <m:sub>
             <m:r>
               <w:rPr>
-                <w:rFonts w:ascii="Cambria Math" w:eastAsiaTheme="minorEastAsia" w:hAnsi="Cambria Math"/>
+                <w:rFonts w:ascii="Cambria Math" w:eastAsiaTheme="minorEastAsia" w:hAnsi="Cambria Math" w:cs="Arial"/>
               </w:rPr>
               <m:t>L</m:t>
             </m:r>
@@ -488,7 +490,7 @@
         </m:sSub>
         <m:r>
           <w:rPr>
-            <w:rFonts w:ascii="Cambria Math" w:eastAsiaTheme="minorEastAsia" w:hAnsi="Cambria Math"/>
+            <w:rFonts w:ascii="Cambria Math" w:eastAsiaTheme="minorEastAsia" w:hAnsi="Cambria Math" w:cs="Arial"/>
           </w:rPr>
           <m:t>=</m:t>
         </m:r>
@@ -496,7 +498,7 @@
           <m:sSubPr>
             <m:ctrlPr>
               <w:rPr>
-                <w:rFonts w:ascii="Cambria Math" w:eastAsiaTheme="minorEastAsia" w:hAnsi="Cambria Math"/>
+                <w:rFonts w:ascii="Cambria Math" w:eastAsiaTheme="minorEastAsia" w:hAnsi="Cambria Math" w:cs="Arial"/>
                 <w:i/>
               </w:rPr>
             </m:ctrlPr>
@@ -504,7 +506,7 @@
           <m:e>
             <m:r>
               <w:rPr>
-                <w:rFonts w:ascii="Cambria Math" w:eastAsiaTheme="minorEastAsia" w:hAnsi="Cambria Math"/>
+                <w:rFonts w:ascii="Cambria Math" w:eastAsiaTheme="minorEastAsia" w:hAnsi="Cambria Math" w:cs="Arial"/>
               </w:rPr>
               <m:t>I</m:t>
             </m:r>
@@ -512,7 +514,7 @@
           <m:sub>
             <m:r>
               <w:rPr>
-                <w:rFonts w:ascii="Cambria Math" w:eastAsiaTheme="minorEastAsia" w:hAnsi="Cambria Math"/>
+                <w:rFonts w:ascii="Cambria Math" w:eastAsiaTheme="minorEastAsia" w:hAnsi="Cambria Math" w:cs="Arial"/>
               </w:rPr>
               <m:t>S</m:t>
             </m:r>
@@ -521,44 +523,44 @@
       </m:oMath>
       <w:r>
         <w:rPr>
-          <w:rFonts w:ascii="Cambria Math" w:eastAsiaTheme="minorEastAsia" w:hAnsi="Cambria Math"/>
+          <w:rFonts w:ascii="Arial" w:eastAsiaTheme="minorEastAsia" w:hAnsi="Arial" w:cs="Arial"/>
         </w:rPr>
         <w:t xml:space="preserve"> </w:t>
       </w:r>
       <w:r>
         <w:rPr>
-          <w:rFonts w:ascii="Cambria Math" w:eastAsiaTheme="minorEastAsia" w:hAnsi="Cambria Math"/>
-        </w:rPr>
-        <w:tab/>
-      </w:r>
-      <w:r>
-        <w:rPr>
-          <w:rFonts w:ascii="Cambria Math" w:eastAsiaTheme="minorEastAsia" w:hAnsi="Cambria Math"/>
-        </w:rPr>
-        <w:tab/>
-      </w:r>
-      <w:r>
-        <w:rPr>
-          <w:rFonts w:ascii="Cambria Math" w:eastAsiaTheme="minorEastAsia" w:hAnsi="Cambria Math"/>
-        </w:rPr>
-        <w:tab/>
-      </w:r>
-      <w:r>
-        <w:rPr>
-          <w:rFonts w:ascii="Cambria Math" w:eastAsiaTheme="minorEastAsia" w:hAnsi="Cambria Math"/>
+          <w:rFonts w:ascii="Arial" w:eastAsiaTheme="minorEastAsia" w:hAnsi="Arial" w:cs="Arial"/>
+        </w:rPr>
+        <w:tab/>
+      </w:r>
+      <w:r>
+        <w:rPr>
+          <w:rFonts w:ascii="Arial" w:eastAsiaTheme="minorEastAsia" w:hAnsi="Arial" w:cs="Arial"/>
+        </w:rPr>
+        <w:tab/>
+      </w:r>
+      <w:r>
+        <w:rPr>
+          <w:rFonts w:ascii="Arial" w:eastAsiaTheme="minorEastAsia" w:hAnsi="Arial" w:cs="Arial"/>
+        </w:rPr>
+        <w:tab/>
+      </w:r>
+      <w:r>
+        <w:rPr>
+          <w:rFonts w:ascii="Arial" w:eastAsiaTheme="minorEastAsia" w:hAnsi="Arial" w:cs="Arial"/>
         </w:rPr>
         <w:tab/>
         <w:t>(4)</w:t>
       </w:r>
       <w:r>
         <w:rPr>
-          <w:rFonts w:ascii="Cambria Math" w:eastAsiaTheme="minorEastAsia" w:hAnsi="Cambria Math"/>
-        </w:rPr>
-        <w:tab/>
-      </w:r>
-      <w:r>
-        <w:rPr>
-          <w:rFonts w:ascii="Cambria Math" w:eastAsiaTheme="minorEastAsia" w:hAnsi="Cambria Math"/>
+          <w:rFonts w:ascii="Arial" w:eastAsiaTheme="minorEastAsia" w:hAnsi="Arial" w:cs="Arial"/>
+        </w:rPr>
+        <w:tab/>
+      </w:r>
+      <w:r>
+        <w:rPr>
+          <w:rFonts w:ascii="Arial" w:eastAsiaTheme="minorEastAsia" w:hAnsi="Arial" w:cs="Arial"/>
         </w:rPr>
         <w:tab/>
       </w:r>
@@ -567,7 +569,7 @@
           <m:sSubPr>
             <m:ctrlPr>
               <w:rPr>
-                <w:rFonts w:ascii="Cambria Math" w:eastAsiaTheme="minorEastAsia" w:hAnsi="Cambria Math"/>
+                <w:rFonts w:ascii="Cambria Math" w:eastAsiaTheme="minorEastAsia" w:hAnsi="Cambria Math" w:cs="Arial"/>
                 <w:i/>
               </w:rPr>
             </m:ctrlPr>
@@ -575,7 +577,7 @@
           <m:e>
             <m:r>
               <w:rPr>
-                <w:rFonts w:ascii="Cambria Math" w:eastAsiaTheme="minorEastAsia" w:hAnsi="Cambria Math"/>
+                <w:rFonts w:ascii="Cambria Math" w:eastAsiaTheme="minorEastAsia" w:hAnsi="Cambria Math" w:cs="Arial"/>
               </w:rPr>
               <m:t>I</m:t>
             </m:r>
@@ -583,7 +585,7 @@
           <m:sub>
             <m:r>
               <w:rPr>
-                <w:rFonts w:ascii="Cambria Math" w:eastAsiaTheme="minorEastAsia" w:hAnsi="Cambria Math"/>
+                <w:rFonts w:ascii="Cambria Math" w:eastAsiaTheme="minorEastAsia" w:hAnsi="Cambria Math" w:cs="Arial"/>
               </w:rPr>
               <m:t>L</m:t>
             </m:r>
@@ -591,7 +593,7 @@
         </m:sSub>
         <m:r>
           <w:rPr>
-            <w:rFonts w:ascii="Cambria Math" w:eastAsiaTheme="minorEastAsia" w:hAnsi="Cambria Math"/>
+            <w:rFonts w:ascii="Cambria Math" w:eastAsiaTheme="minorEastAsia" w:hAnsi="Cambria Math" w:cs="Arial"/>
           </w:rPr>
           <m:t xml:space="preserve">= </m:t>
         </m:r>
@@ -599,7 +601,7 @@
           <m:sSubPr>
             <m:ctrlPr>
               <w:rPr>
-                <w:rFonts w:ascii="Cambria Math" w:eastAsiaTheme="minorEastAsia" w:hAnsi="Cambria Math"/>
+                <w:rFonts w:ascii="Cambria Math" w:eastAsiaTheme="minorEastAsia" w:hAnsi="Cambria Math" w:cs="Arial"/>
                 <w:i/>
               </w:rPr>
             </m:ctrlPr>
@@ -607,7 +609,7 @@
           <m:e>
             <m:r>
               <w:rPr>
-                <w:rFonts w:ascii="Cambria Math" w:eastAsiaTheme="minorEastAsia" w:hAnsi="Cambria Math"/>
+                <w:rFonts w:ascii="Cambria Math" w:eastAsiaTheme="minorEastAsia" w:hAnsi="Cambria Math" w:cs="Arial"/>
               </w:rPr>
               <m:t>I</m:t>
             </m:r>
@@ -615,7 +617,7 @@
           <m:sub>
             <m:r>
               <w:rPr>
-                <w:rFonts w:ascii="Cambria Math" w:eastAsiaTheme="minorEastAsia" w:hAnsi="Cambria Math"/>
+                <w:rFonts w:ascii="Cambria Math" w:eastAsiaTheme="minorEastAsia" w:hAnsi="Cambria Math" w:cs="Arial"/>
               </w:rPr>
               <m:t>C</m:t>
             </m:r>
@@ -623,7 +625,7 @@
         </m:sSub>
         <m:r>
           <w:rPr>
-            <w:rFonts w:ascii="Cambria Math" w:eastAsiaTheme="minorEastAsia" w:hAnsi="Cambria Math"/>
+            <w:rFonts w:ascii="Cambria Math" w:eastAsiaTheme="minorEastAsia" w:hAnsi="Cambria Math" w:cs="Arial"/>
           </w:rPr>
           <m:t>+</m:t>
         </m:r>
@@ -631,7 +633,7 @@
           <m:sSubPr>
             <m:ctrlPr>
               <w:rPr>
-                <w:rFonts w:ascii="Cambria Math" w:eastAsiaTheme="minorEastAsia" w:hAnsi="Cambria Math"/>
+                <w:rFonts w:ascii="Cambria Math" w:eastAsiaTheme="minorEastAsia" w:hAnsi="Cambria Math" w:cs="Arial"/>
                 <w:i/>
               </w:rPr>
             </m:ctrlPr>
@@ -639,7 +641,7 @@
           <m:e>
             <m:r>
               <w:rPr>
-                <w:rFonts w:ascii="Cambria Math" w:eastAsiaTheme="minorEastAsia" w:hAnsi="Cambria Math"/>
+                <w:rFonts w:ascii="Cambria Math" w:eastAsiaTheme="minorEastAsia" w:hAnsi="Cambria Math" w:cs="Arial"/>
               </w:rPr>
               <m:t>I</m:t>
             </m:r>
@@ -647,7 +649,7 @@
           <m:sub>
             <m:r>
               <w:rPr>
-                <w:rFonts w:ascii="Cambria Math" w:eastAsiaTheme="minorEastAsia" w:hAnsi="Cambria Math"/>
+                <w:rFonts w:ascii="Cambria Math" w:eastAsiaTheme="minorEastAsia" w:hAnsi="Cambria Math" w:cs="Arial"/>
               </w:rPr>
               <m:t>R</m:t>
             </m:r>
@@ -656,31 +658,31 @@
       </m:oMath>
       <w:r>
         <w:rPr>
-          <w:rFonts w:ascii="Cambria Math" w:eastAsiaTheme="minorEastAsia" w:hAnsi="Cambria Math"/>
+          <w:rFonts w:ascii="Arial" w:eastAsiaTheme="minorEastAsia" w:hAnsi="Arial" w:cs="Arial"/>
         </w:rPr>
         <w:t xml:space="preserve"> </w:t>
       </w:r>
       <w:r>
         <w:rPr>
-          <w:rFonts w:ascii="Cambria Math" w:eastAsiaTheme="minorEastAsia" w:hAnsi="Cambria Math"/>
-        </w:rPr>
-        <w:tab/>
-      </w:r>
-      <w:r>
-        <w:rPr>
-          <w:rFonts w:ascii="Cambria Math" w:eastAsiaTheme="minorEastAsia" w:hAnsi="Cambria Math"/>
-        </w:rPr>
-        <w:tab/>
-      </w:r>
-      <w:r>
-        <w:rPr>
-          <w:rFonts w:ascii="Cambria Math" w:eastAsiaTheme="minorEastAsia" w:hAnsi="Cambria Math"/>
-        </w:rPr>
-        <w:tab/>
-      </w:r>
-      <w:r>
-        <w:rPr>
-          <w:rFonts w:ascii="Cambria Math" w:eastAsiaTheme="minorEastAsia" w:hAnsi="Cambria Math"/>
+          <w:rFonts w:ascii="Arial" w:eastAsiaTheme="minorEastAsia" w:hAnsi="Arial" w:cs="Arial"/>
+        </w:rPr>
+        <w:tab/>
+      </w:r>
+      <w:r>
+        <w:rPr>
+          <w:rFonts w:ascii="Arial" w:eastAsiaTheme="minorEastAsia" w:hAnsi="Arial" w:cs="Arial"/>
+        </w:rPr>
+        <w:tab/>
+      </w:r>
+      <w:r>
+        <w:rPr>
+          <w:rFonts w:ascii="Arial" w:eastAsiaTheme="minorEastAsia" w:hAnsi="Arial" w:cs="Arial"/>
+        </w:rPr>
+        <w:tab/>
+      </w:r>
+      <w:r>
+        <w:rPr>
+          <w:rFonts w:ascii="Arial" w:eastAsiaTheme="minorEastAsia" w:hAnsi="Arial" w:cs="Arial"/>
         </w:rPr>
         <w:tab/>
         <w:t>(5)</w:t>
@@ -690,7 +692,7 @@
       <w:pPr>
         <w:outlineLvl w:val="0"/>
         <w:rPr>
-          <w:rFonts w:ascii="Cambria Math" w:eastAsiaTheme="minorEastAsia" w:hAnsi="Cambria Math"/>
+          <w:rFonts w:ascii="Arial" w:eastAsiaTheme="minorEastAsia" w:hAnsi="Arial" w:cs="Arial"/>
         </w:rPr>
       </w:pPr>
       <m:oMath>
@@ -698,7 +700,7 @@
           <m:sSubPr>
             <m:ctrlPr>
               <w:rPr>
-                <w:rFonts w:ascii="Cambria Math" w:eastAsiaTheme="minorEastAsia" w:hAnsi="Cambria Math"/>
+                <w:rFonts w:ascii="Cambria Math" w:eastAsiaTheme="minorEastAsia" w:hAnsi="Cambria Math" w:cs="Arial"/>
                 <w:i/>
               </w:rPr>
             </m:ctrlPr>
@@ -706,7 +708,7 @@
           <m:e>
             <m:r>
               <w:rPr>
-                <w:rFonts w:ascii="Cambria Math" w:eastAsiaTheme="minorEastAsia" w:hAnsi="Cambria Math"/>
+                <w:rFonts w:ascii="Cambria Math" w:eastAsiaTheme="minorEastAsia" w:hAnsi="Cambria Math" w:cs="Arial"/>
               </w:rPr>
               <m:t>V</m:t>
             </m:r>
@@ -714,7 +716,7 @@
           <m:sub>
             <m:r>
               <w:rPr>
-                <w:rFonts w:ascii="Cambria Math" w:eastAsiaTheme="minorEastAsia" w:hAnsi="Cambria Math"/>
+                <w:rFonts w:ascii="Cambria Math" w:eastAsiaTheme="minorEastAsia" w:hAnsi="Cambria Math" w:cs="Arial"/>
               </w:rPr>
               <m:t>S</m:t>
             </m:r>
@@ -722,7 +724,7 @@
         </m:sSub>
         <m:r>
           <w:rPr>
-            <w:rFonts w:ascii="Cambria Math" w:eastAsiaTheme="minorEastAsia" w:hAnsi="Cambria Math"/>
+            <w:rFonts w:ascii="Cambria Math" w:eastAsiaTheme="minorEastAsia" w:hAnsi="Cambria Math" w:cs="Arial"/>
           </w:rPr>
           <m:t>=</m:t>
         </m:r>
@@ -730,7 +732,7 @@
           <m:sSubPr>
             <m:ctrlPr>
               <w:rPr>
-                <w:rFonts w:ascii="Cambria Math" w:eastAsiaTheme="minorEastAsia" w:hAnsi="Cambria Math"/>
+                <w:rFonts w:ascii="Cambria Math" w:eastAsiaTheme="minorEastAsia" w:hAnsi="Cambria Math" w:cs="Arial"/>
                 <w:i/>
               </w:rPr>
             </m:ctrlPr>
@@ -738,7 +740,7 @@
           <m:e>
             <m:r>
               <w:rPr>
-                <w:rFonts w:ascii="Cambria Math" w:eastAsiaTheme="minorEastAsia" w:hAnsi="Cambria Math"/>
+                <w:rFonts w:ascii="Cambria Math" w:eastAsiaTheme="minorEastAsia" w:hAnsi="Cambria Math" w:cs="Arial"/>
               </w:rPr>
               <m:t>V</m:t>
             </m:r>
@@ -746,7 +748,7 @@
           <m:sub>
             <m:r>
               <w:rPr>
-                <w:rFonts w:ascii="Cambria Math" w:eastAsiaTheme="minorEastAsia" w:hAnsi="Cambria Math"/>
+                <w:rFonts w:ascii="Cambria Math" w:eastAsiaTheme="minorEastAsia" w:hAnsi="Cambria Math" w:cs="Arial"/>
               </w:rPr>
               <m:t>L</m:t>
             </m:r>
@@ -754,7 +756,7 @@
         </m:sSub>
         <m:r>
           <w:rPr>
-            <w:rFonts w:ascii="Cambria Math" w:eastAsiaTheme="minorEastAsia" w:hAnsi="Cambria Math"/>
+            <w:rFonts w:ascii="Cambria Math" w:eastAsiaTheme="minorEastAsia" w:hAnsi="Cambria Math" w:cs="Arial"/>
           </w:rPr>
           <m:t>+</m:t>
         </m:r>
@@ -762,7 +764,7 @@
           <m:sSubPr>
             <m:ctrlPr>
               <w:rPr>
-                <w:rFonts w:ascii="Cambria Math" w:eastAsiaTheme="minorEastAsia" w:hAnsi="Cambria Math"/>
+                <w:rFonts w:ascii="Cambria Math" w:eastAsiaTheme="minorEastAsia" w:hAnsi="Cambria Math" w:cs="Arial"/>
                 <w:i/>
               </w:rPr>
             </m:ctrlPr>
@@ -770,7 +772,7 @@
           <m:e>
             <m:r>
               <w:rPr>
-                <w:rFonts w:ascii="Cambria Math" w:eastAsiaTheme="minorEastAsia" w:hAnsi="Cambria Math"/>
+                <w:rFonts w:ascii="Cambria Math" w:eastAsiaTheme="minorEastAsia" w:hAnsi="Cambria Math" w:cs="Arial"/>
               </w:rPr>
               <m:t>V</m:t>
             </m:r>
@@ -778,7 +780,7 @@
           <m:sub>
             <m:r>
               <w:rPr>
-                <w:rFonts w:ascii="Cambria Math" w:eastAsiaTheme="minorEastAsia" w:hAnsi="Cambria Math"/>
+                <w:rFonts w:ascii="Cambria Math" w:eastAsiaTheme="minorEastAsia" w:hAnsi="Cambria Math" w:cs="Arial"/>
               </w:rPr>
               <m:t>RC</m:t>
             </m:r>
@@ -787,25 +789,25 @@
       </m:oMath>
       <w:r>
         <w:rPr>
-          <w:rFonts w:ascii="Cambria Math" w:eastAsiaTheme="minorEastAsia" w:hAnsi="Cambria Math"/>
+          <w:rFonts w:ascii="Arial" w:eastAsiaTheme="minorEastAsia" w:hAnsi="Arial" w:cs="Arial"/>
         </w:rPr>
         <w:t xml:space="preserve"> </w:t>
       </w:r>
       <w:r>
         <w:rPr>
-          <w:rFonts w:ascii="Cambria Math" w:eastAsiaTheme="minorEastAsia" w:hAnsi="Cambria Math"/>
-        </w:rPr>
-        <w:tab/>
-      </w:r>
-      <w:r>
-        <w:rPr>
-          <w:rFonts w:ascii="Cambria Math" w:eastAsiaTheme="minorEastAsia" w:hAnsi="Cambria Math"/>
-        </w:rPr>
-        <w:tab/>
-      </w:r>
-      <w:r>
-        <w:rPr>
-          <w:rFonts w:ascii="Cambria Math" w:eastAsiaTheme="minorEastAsia" w:hAnsi="Cambria Math"/>
+          <w:rFonts w:ascii="Arial" w:eastAsiaTheme="minorEastAsia" w:hAnsi="Arial" w:cs="Arial"/>
+        </w:rPr>
+        <w:tab/>
+      </w:r>
+      <w:r>
+        <w:rPr>
+          <w:rFonts w:ascii="Arial" w:eastAsiaTheme="minorEastAsia" w:hAnsi="Arial" w:cs="Arial"/>
+        </w:rPr>
+        <w:tab/>
+      </w:r>
+      <w:r>
+        <w:rPr>
+          <w:rFonts w:ascii="Arial" w:eastAsiaTheme="minorEastAsia" w:hAnsi="Arial" w:cs="Arial"/>
         </w:rPr>
         <w:tab/>
         <w:t>(6)</w:t>
@@ -815,12 +817,12 @@
       <w:pPr>
         <w:outlineLvl w:val="0"/>
         <w:rPr>
-          <w:rFonts w:ascii="Cambria Math" w:eastAsiaTheme="minorEastAsia" w:hAnsi="Cambria Math"/>
+          <w:rFonts w:ascii="Arial" w:eastAsiaTheme="minorEastAsia" w:hAnsi="Arial" w:cs="Arial"/>
         </w:rPr>
       </w:pPr>
       <w:r>
         <w:rPr>
-          <w:rFonts w:ascii="Cambria Math" w:eastAsiaTheme="minorEastAsia" w:hAnsi="Cambria Math"/>
+          <w:rFonts w:ascii="Arial" w:eastAsiaTheme="minorEastAsia" w:hAnsi="Arial" w:cs="Arial"/>
         </w:rPr>
         <w:t>Plug (1), (2), and (3) into (5).</w:t>
       </w:r>
@@ -829,7 +831,7 @@
       <w:pPr>
         <w:outlineLvl w:val="0"/>
         <w:rPr>
-          <w:rFonts w:ascii="Cambria Math" w:eastAsiaTheme="minorEastAsia" w:hAnsi="Cambria Math"/>
+          <w:rFonts w:ascii="Arial" w:eastAsiaTheme="minorEastAsia" w:hAnsi="Arial" w:cs="Arial"/>
         </w:rPr>
       </w:pPr>
       <m:oMath>
@@ -837,7 +839,7 @@
           <m:fPr>
             <m:ctrlPr>
               <w:rPr>
-                <w:rFonts w:ascii="Cambria Math" w:eastAsiaTheme="minorEastAsia" w:hAnsi="Cambria Math"/>
+                <w:rFonts w:ascii="Cambria Math" w:eastAsiaTheme="minorEastAsia" w:hAnsi="Cambria Math" w:cs="Arial"/>
                 <w:i/>
               </w:rPr>
             </m:ctrlPr>
@@ -845,7 +847,7 @@
           <m:num>
             <m:r>
               <w:rPr>
-                <w:rFonts w:ascii="Cambria Math" w:eastAsiaTheme="minorEastAsia" w:hAnsi="Cambria Math"/>
+                <w:rFonts w:ascii="Cambria Math" w:eastAsiaTheme="minorEastAsia" w:hAnsi="Cambria Math" w:cs="Arial"/>
               </w:rPr>
               <m:t>1</m:t>
             </m:r>
@@ -853,7 +855,7 @@
           <m:den>
             <m:r>
               <w:rPr>
-                <w:rFonts w:ascii="Cambria Math" w:eastAsiaTheme="minorEastAsia" w:hAnsi="Cambria Math"/>
+                <w:rFonts w:ascii="Cambria Math" w:eastAsiaTheme="minorEastAsia" w:hAnsi="Cambria Math" w:cs="Arial"/>
               </w:rPr>
               <m:t>L</m:t>
             </m:r>
@@ -864,7 +866,7 @@
             <m:limLoc m:val="subSup"/>
             <m:ctrlPr>
               <w:rPr>
-                <w:rFonts w:ascii="Cambria Math" w:eastAsiaTheme="minorEastAsia" w:hAnsi="Cambria Math"/>
+                <w:rFonts w:ascii="Cambria Math" w:eastAsiaTheme="minorEastAsia" w:hAnsi="Cambria Math" w:cs="Arial"/>
                 <w:i/>
               </w:rPr>
             </m:ctrlPr>
@@ -872,7 +874,7 @@
           <m:sub>
             <m:r>
               <w:rPr>
-                <w:rFonts w:ascii="Cambria Math" w:eastAsiaTheme="minorEastAsia" w:hAnsi="Cambria Math"/>
+                <w:rFonts w:ascii="Cambria Math" w:eastAsiaTheme="minorEastAsia" w:hAnsi="Cambria Math" w:cs="Arial"/>
               </w:rPr>
               <m:t>-∞</m:t>
             </m:r>
@@ -880,7 +882,7 @@
           <m:sup>
             <m:r>
               <w:rPr>
-                <w:rFonts w:ascii="Cambria Math" w:eastAsiaTheme="minorEastAsia" w:hAnsi="Cambria Math"/>
+                <w:rFonts w:ascii="Cambria Math" w:eastAsiaTheme="minorEastAsia" w:hAnsi="Cambria Math" w:cs="Arial"/>
               </w:rPr>
               <m:t>t</m:t>
             </m:r>
@@ -890,7 +892,7 @@
               <m:sSubPr>
                 <m:ctrlPr>
                   <w:rPr>
-                    <w:rFonts w:ascii="Cambria Math" w:eastAsiaTheme="minorEastAsia" w:hAnsi="Cambria Math"/>
+                    <w:rFonts w:ascii="Cambria Math" w:eastAsiaTheme="minorEastAsia" w:hAnsi="Cambria Math" w:cs="Arial"/>
                     <w:i/>
                   </w:rPr>
                 </m:ctrlPr>
@@ -898,7 +900,7 @@
               <m:e>
                 <m:r>
                   <w:rPr>
-                    <w:rFonts w:ascii="Cambria Math" w:eastAsiaTheme="minorEastAsia" w:hAnsi="Cambria Math"/>
+                    <w:rFonts w:ascii="Cambria Math" w:eastAsiaTheme="minorEastAsia" w:hAnsi="Cambria Math" w:cs="Arial"/>
                   </w:rPr>
                   <m:t>V</m:t>
                 </m:r>
@@ -906,7 +908,7 @@
               <m:sub>
                 <m:r>
                   <w:rPr>
-                    <w:rFonts w:ascii="Cambria Math" w:eastAsiaTheme="minorEastAsia" w:hAnsi="Cambria Math"/>
+                    <w:rFonts w:ascii="Cambria Math" w:eastAsiaTheme="minorEastAsia" w:hAnsi="Cambria Math" w:cs="Arial"/>
                   </w:rPr>
                   <m:t>L</m:t>
                 </m:r>
@@ -916,7 +918,7 @@
               <m:dPr>
                 <m:ctrlPr>
                   <w:rPr>
-                    <w:rFonts w:ascii="Cambria Math" w:eastAsiaTheme="minorEastAsia" w:hAnsi="Cambria Math"/>
+                    <w:rFonts w:ascii="Cambria Math" w:eastAsiaTheme="minorEastAsia" w:hAnsi="Cambria Math" w:cs="Arial"/>
                     <w:i/>
                   </w:rPr>
                 </m:ctrlPr>
@@ -924,7 +926,7 @@
               <m:e>
                 <m:r>
                   <w:rPr>
-                    <w:rFonts w:ascii="Cambria Math" w:eastAsiaTheme="minorEastAsia" w:hAnsi="Cambria Math"/>
+                    <w:rFonts w:ascii="Cambria Math" w:eastAsiaTheme="minorEastAsia" w:hAnsi="Cambria Math" w:cs="Arial"/>
                   </w:rPr>
                   <m:t>τ</m:t>
                 </m:r>
@@ -932,7 +934,7 @@
             </m:d>
             <m:r>
               <w:rPr>
-                <w:rFonts w:ascii="Cambria Math" w:eastAsiaTheme="minorEastAsia" w:hAnsi="Cambria Math"/>
+                <w:rFonts w:ascii="Cambria Math" w:eastAsiaTheme="minorEastAsia" w:hAnsi="Cambria Math" w:cs="Arial"/>
               </w:rPr>
               <m:t>dτ</m:t>
             </m:r>
@@ -940,13 +942,13 @@
         </m:nary>
         <m:r>
           <w:rPr>
-            <w:rFonts w:ascii="Cambria Math" w:eastAsiaTheme="minorEastAsia" w:hAnsi="Cambria Math"/>
+            <w:rFonts w:ascii="Cambria Math" w:eastAsiaTheme="minorEastAsia" w:hAnsi="Cambria Math" w:cs="Arial"/>
           </w:rPr>
           <m:t>=</m:t>
         </m:r>
         <m:r>
           <w:rPr>
-            <w:rFonts w:ascii="Cambria Math" w:hAnsi="Cambria Math"/>
+            <w:rFonts w:ascii="Cambria Math" w:hAnsi="Cambria Math" w:cs="Arial"/>
           </w:rPr>
           <m:t>C</m:t>
         </m:r>
@@ -954,7 +956,7 @@
           <m:fPr>
             <m:ctrlPr>
               <w:rPr>
-                <w:rFonts w:ascii="Cambria Math" w:hAnsi="Cambria Math"/>
+                <w:rFonts w:ascii="Cambria Math" w:hAnsi="Cambria Math" w:cs="Arial"/>
                 <w:i/>
               </w:rPr>
             </m:ctrlPr>
@@ -962,7 +964,7 @@
           <m:num>
             <m:r>
               <w:rPr>
-                <w:rFonts w:ascii="Cambria Math" w:hAnsi="Cambria Math"/>
+                <w:rFonts w:ascii="Cambria Math" w:hAnsi="Cambria Math" w:cs="Arial"/>
               </w:rPr>
               <m:t>d</m:t>
             </m:r>
@@ -970,7 +972,7 @@
               <m:sSubPr>
                 <m:ctrlPr>
                   <w:rPr>
-                    <w:rFonts w:ascii="Cambria Math" w:hAnsi="Cambria Math"/>
+                    <w:rFonts w:ascii="Cambria Math" w:hAnsi="Cambria Math" w:cs="Arial"/>
                     <w:i/>
                   </w:rPr>
                 </m:ctrlPr>
@@ -978,7 +980,7 @@
               <m:e>
                 <m:r>
                   <w:rPr>
-                    <w:rFonts w:ascii="Cambria Math" w:hAnsi="Cambria Math"/>
+                    <w:rFonts w:ascii="Cambria Math" w:hAnsi="Cambria Math" w:cs="Arial"/>
                   </w:rPr>
                   <m:t>V</m:t>
                 </m:r>
@@ -986,7 +988,7 @@
               <m:sub>
                 <m:r>
                   <w:rPr>
-                    <w:rFonts w:ascii="Cambria Math" w:hAnsi="Cambria Math"/>
+                    <w:rFonts w:ascii="Cambria Math" w:hAnsi="Cambria Math" w:cs="Arial"/>
                   </w:rPr>
                   <m:t>c</m:t>
                 </m:r>
@@ -996,7 +998,7 @@
           <m:den>
             <m:r>
               <w:rPr>
-                <w:rFonts w:ascii="Cambria Math" w:hAnsi="Cambria Math"/>
+                <w:rFonts w:ascii="Cambria Math" w:hAnsi="Cambria Math" w:cs="Arial"/>
               </w:rPr>
               <m:t>dt</m:t>
             </m:r>
@@ -1004,7 +1006,7 @@
         </m:f>
         <m:r>
           <w:rPr>
-            <w:rFonts w:ascii="Cambria Math" w:eastAsiaTheme="minorEastAsia" w:hAnsi="Cambria Math"/>
+            <w:rFonts w:ascii="Cambria Math" w:eastAsiaTheme="minorEastAsia" w:hAnsi="Cambria Math" w:cs="Arial"/>
           </w:rPr>
           <m:t>+</m:t>
         </m:r>
@@ -1012,7 +1014,7 @@
           <m:fPr>
             <m:ctrlPr>
               <w:rPr>
-                <w:rFonts w:ascii="Cambria Math" w:hAnsi="Cambria Math"/>
+                <w:rFonts w:ascii="Cambria Math" w:hAnsi="Cambria Math" w:cs="Arial"/>
                 <w:i/>
               </w:rPr>
             </m:ctrlPr>
@@ -1020,7 +1022,7 @@
           <m:num>
             <m:r>
               <w:rPr>
-                <w:rFonts w:ascii="Cambria Math" w:hAnsi="Cambria Math"/>
+                <w:rFonts w:ascii="Cambria Math" w:hAnsi="Cambria Math" w:cs="Arial"/>
               </w:rPr>
               <m:t>1</m:t>
             </m:r>
@@ -1028,7 +1030,7 @@
           <m:den>
             <m:r>
               <w:rPr>
-                <w:rFonts w:ascii="Cambria Math" w:hAnsi="Cambria Math"/>
+                <w:rFonts w:ascii="Cambria Math" w:hAnsi="Cambria Math" w:cs="Arial"/>
               </w:rPr>
               <m:t>R</m:t>
             </m:r>
@@ -1038,7 +1040,7 @@
           <m:sSubPr>
             <m:ctrlPr>
               <w:rPr>
-                <w:rFonts w:ascii="Cambria Math" w:hAnsi="Cambria Math"/>
+                <w:rFonts w:ascii="Cambria Math" w:hAnsi="Cambria Math" w:cs="Arial"/>
                 <w:i/>
               </w:rPr>
             </m:ctrlPr>
@@ -1046,7 +1048,7 @@
           <m:e>
             <m:r>
               <w:rPr>
-                <w:rFonts w:ascii="Cambria Math" w:hAnsi="Cambria Math"/>
+                <w:rFonts w:ascii="Cambria Math" w:hAnsi="Cambria Math" w:cs="Arial"/>
               </w:rPr>
               <m:t>V</m:t>
             </m:r>
@@ -1054,7 +1056,7 @@
           <m:sub>
             <m:r>
               <w:rPr>
-                <w:rFonts w:ascii="Cambria Math" w:hAnsi="Cambria Math"/>
+                <w:rFonts w:ascii="Cambria Math" w:hAnsi="Cambria Math" w:cs="Arial"/>
               </w:rPr>
               <m:t>R</m:t>
             </m:r>
@@ -1062,20 +1064,20 @@
         </m:sSub>
         <m:r>
           <w:rPr>
-            <w:rFonts w:ascii="Cambria Math" w:hAnsi="Cambria Math"/>
+            <w:rFonts w:ascii="Cambria Math" w:hAnsi="Cambria Math" w:cs="Arial"/>
           </w:rPr>
           <m:t xml:space="preserve"> </m:t>
         </m:r>
       </m:oMath>
       <w:r>
         <w:rPr>
-          <w:rFonts w:ascii="Cambria Math" w:eastAsiaTheme="minorEastAsia" w:hAnsi="Cambria Math"/>
-        </w:rPr>
-        <w:tab/>
-      </w:r>
-      <w:r>
-        <w:rPr>
-          <w:rFonts w:ascii="Cambria Math" w:eastAsiaTheme="minorEastAsia" w:hAnsi="Cambria Math"/>
+          <w:rFonts w:ascii="Arial" w:eastAsiaTheme="minorEastAsia" w:hAnsi="Arial" w:cs="Arial"/>
+        </w:rPr>
+        <w:tab/>
+      </w:r>
+      <w:r>
+        <w:rPr>
+          <w:rFonts w:ascii="Arial" w:eastAsiaTheme="minorEastAsia" w:hAnsi="Arial" w:cs="Arial"/>
         </w:rPr>
         <w:tab/>
         <w:t>(7)</w:t>
@@ -1085,12 +1087,12 @@
       <w:pPr>
         <w:outlineLvl w:val="0"/>
         <w:rPr>
-          <w:rFonts w:ascii="Cambria Math" w:eastAsiaTheme="minorEastAsia" w:hAnsi="Cambria Math"/>
+          <w:rFonts w:ascii="Arial" w:eastAsiaTheme="minorEastAsia" w:hAnsi="Arial" w:cs="Arial"/>
         </w:rPr>
       </w:pPr>
       <w:r>
         <w:rPr>
-          <w:rFonts w:ascii="Cambria Math" w:eastAsiaTheme="minorEastAsia" w:hAnsi="Cambria Math"/>
+          <w:rFonts w:ascii="Arial" w:eastAsiaTheme="minorEastAsia" w:hAnsi="Arial" w:cs="Arial"/>
         </w:rPr>
         <w:t>Take the derivative of both sides to get rid of the integral.</w:t>
       </w:r>
@@ -1099,7 +1101,7 @@
       <w:pPr>
         <w:outlineLvl w:val="0"/>
         <w:rPr>
-          <w:rFonts w:ascii="Cambria Math" w:eastAsiaTheme="minorEastAsia" w:hAnsi="Cambria Math"/>
+          <w:rFonts w:ascii="Arial" w:eastAsiaTheme="minorEastAsia" w:hAnsi="Arial" w:cs="Arial"/>
         </w:rPr>
       </w:pPr>
       <m:oMath>
@@ -1107,7 +1109,7 @@
           <m:fPr>
             <m:ctrlPr>
               <w:rPr>
-                <w:rFonts w:ascii="Cambria Math" w:eastAsiaTheme="minorEastAsia" w:hAnsi="Cambria Math"/>
+                <w:rFonts w:ascii="Cambria Math" w:eastAsiaTheme="minorEastAsia" w:hAnsi="Cambria Math" w:cs="Arial"/>
                 <w:i/>
               </w:rPr>
             </m:ctrlPr>
@@ -1117,7 +1119,7 @@
               <m:sSubPr>
                 <m:ctrlPr>
                   <w:rPr>
-                    <w:rFonts w:ascii="Cambria Math" w:eastAsiaTheme="minorEastAsia" w:hAnsi="Cambria Math"/>
+                    <w:rFonts w:ascii="Cambria Math" w:eastAsiaTheme="minorEastAsia" w:hAnsi="Cambria Math" w:cs="Arial"/>
                     <w:i/>
                   </w:rPr>
                 </m:ctrlPr>
@@ -1125,7 +1127,7 @@
               <m:e>
                 <m:r>
                   <w:rPr>
-                    <w:rFonts w:ascii="Cambria Math" w:eastAsiaTheme="minorEastAsia" w:hAnsi="Cambria Math"/>
+                    <w:rFonts w:ascii="Cambria Math" w:eastAsiaTheme="minorEastAsia" w:hAnsi="Cambria Math" w:cs="Arial"/>
                   </w:rPr>
                   <m:t>V</m:t>
                 </m:r>
@@ -1133,7 +1135,7 @@
               <m:sub>
                 <m:r>
                   <w:rPr>
-                    <w:rFonts w:ascii="Cambria Math" w:eastAsiaTheme="minorEastAsia" w:hAnsi="Cambria Math"/>
+                    <w:rFonts w:ascii="Cambria Math" w:eastAsiaTheme="minorEastAsia" w:hAnsi="Cambria Math" w:cs="Arial"/>
                   </w:rPr>
                   <m:t>L</m:t>
                 </m:r>
@@ -1143,7 +1145,7 @@
           <m:den>
             <m:r>
               <w:rPr>
-                <w:rFonts w:ascii="Cambria Math" w:eastAsiaTheme="minorEastAsia" w:hAnsi="Cambria Math"/>
+                <w:rFonts w:ascii="Cambria Math" w:eastAsiaTheme="minorEastAsia" w:hAnsi="Cambria Math" w:cs="Arial"/>
               </w:rPr>
               <m:t>L</m:t>
             </m:r>
@@ -1151,21 +1153,15 @@
         </m:f>
         <m:r>
           <w:rPr>
-            <w:rFonts w:ascii="Cambria Math" w:eastAsiaTheme="minorEastAsia" w:hAnsi="Cambria Math"/>
+            <w:rFonts w:ascii="Cambria Math" w:eastAsiaTheme="minorEastAsia" w:hAnsi="Cambria Math" w:cs="Arial"/>
           </w:rPr>
-          <m:t>=</m:t>
-        </m:r>
-        <m:r>
-          <w:rPr>
-            <w:rFonts w:ascii="Cambria Math" w:eastAsiaTheme="minorEastAsia" w:hAnsi="Cambria Math"/>
-          </w:rPr>
-          <m:t>C</m:t>
+          <m:t>=C</m:t>
         </m:r>
         <m:f>
           <m:fPr>
             <m:ctrlPr>
               <w:rPr>
-                <w:rFonts w:ascii="Cambria Math" w:eastAsiaTheme="minorEastAsia" w:hAnsi="Cambria Math"/>
+                <w:rFonts w:ascii="Cambria Math" w:eastAsiaTheme="minorEastAsia" w:hAnsi="Cambria Math" w:cs="Arial"/>
                 <w:i/>
               </w:rPr>
             </m:ctrlPr>
@@ -1175,7 +1171,7 @@
               <m:sSupPr>
                 <m:ctrlPr>
                   <w:rPr>
-                    <w:rFonts w:ascii="Cambria Math" w:eastAsiaTheme="minorEastAsia" w:hAnsi="Cambria Math"/>
+                    <w:rFonts w:ascii="Cambria Math" w:eastAsiaTheme="minorEastAsia" w:hAnsi="Cambria Math" w:cs="Arial"/>
                     <w:i/>
                   </w:rPr>
                 </m:ctrlPr>
@@ -1183,7 +1179,7 @@
               <m:e>
                 <m:r>
                   <w:rPr>
-                    <w:rFonts w:ascii="Cambria Math" w:eastAsiaTheme="minorEastAsia" w:hAnsi="Cambria Math"/>
+                    <w:rFonts w:ascii="Cambria Math" w:eastAsiaTheme="minorEastAsia" w:hAnsi="Cambria Math" w:cs="Arial"/>
                   </w:rPr>
                   <m:t>d</m:t>
                 </m:r>
@@ -1191,7 +1187,7 @@
               <m:sup>
                 <m:r>
                   <w:rPr>
-                    <w:rFonts w:ascii="Cambria Math" w:eastAsiaTheme="minorEastAsia" w:hAnsi="Cambria Math"/>
+                    <w:rFonts w:ascii="Cambria Math" w:eastAsiaTheme="minorEastAsia" w:hAnsi="Cambria Math" w:cs="Arial"/>
                   </w:rPr>
                   <m:t>2</m:t>
                 </m:r>
@@ -1201,7 +1197,7 @@
               <m:sSubPr>
                 <m:ctrlPr>
                   <w:rPr>
-                    <w:rFonts w:ascii="Cambria Math" w:eastAsiaTheme="minorEastAsia" w:hAnsi="Cambria Math"/>
+                    <w:rFonts w:ascii="Cambria Math" w:eastAsiaTheme="minorEastAsia" w:hAnsi="Cambria Math" w:cs="Arial"/>
                     <w:i/>
                   </w:rPr>
                 </m:ctrlPr>
@@ -1209,7 +1205,7 @@
               <m:e>
                 <m:r>
                   <w:rPr>
-                    <w:rFonts w:ascii="Cambria Math" w:eastAsiaTheme="minorEastAsia" w:hAnsi="Cambria Math"/>
+                    <w:rFonts w:ascii="Cambria Math" w:eastAsiaTheme="minorEastAsia" w:hAnsi="Cambria Math" w:cs="Arial"/>
                   </w:rPr>
                   <m:t>V</m:t>
                 </m:r>
@@ -1217,7 +1213,7 @@
               <m:sub>
                 <m:r>
                   <w:rPr>
-                    <w:rFonts w:ascii="Cambria Math" w:eastAsiaTheme="minorEastAsia" w:hAnsi="Cambria Math"/>
+                    <w:rFonts w:ascii="Cambria Math" w:eastAsiaTheme="minorEastAsia" w:hAnsi="Cambria Math" w:cs="Arial"/>
                   </w:rPr>
                   <m:t>RC</m:t>
                 </m:r>
@@ -1229,7 +1225,7 @@
               <m:sSupPr>
                 <m:ctrlPr>
                   <w:rPr>
-                    <w:rFonts w:ascii="Cambria Math" w:eastAsiaTheme="minorEastAsia" w:hAnsi="Cambria Math"/>
+                    <w:rFonts w:ascii="Cambria Math" w:eastAsiaTheme="minorEastAsia" w:hAnsi="Cambria Math" w:cs="Arial"/>
                     <w:i/>
                   </w:rPr>
                 </m:ctrlPr>
@@ -1237,7 +1233,7 @@
               <m:e>
                 <m:r>
                   <w:rPr>
-                    <w:rFonts w:ascii="Cambria Math" w:eastAsiaTheme="minorEastAsia" w:hAnsi="Cambria Math"/>
+                    <w:rFonts w:ascii="Cambria Math" w:eastAsiaTheme="minorEastAsia" w:hAnsi="Cambria Math" w:cs="Arial"/>
                   </w:rPr>
                   <m:t>dt</m:t>
                 </m:r>
@@ -1245,7 +1241,7 @@
               <m:sup>
                 <m:r>
                   <w:rPr>
-                    <w:rFonts w:ascii="Cambria Math" w:eastAsiaTheme="minorEastAsia" w:hAnsi="Cambria Math"/>
+                    <w:rFonts w:ascii="Cambria Math" w:eastAsiaTheme="minorEastAsia" w:hAnsi="Cambria Math" w:cs="Arial"/>
                   </w:rPr>
                   <m:t>2</m:t>
                 </m:r>
@@ -1255,7 +1251,7 @@
         </m:f>
         <m:r>
           <w:rPr>
-            <w:rFonts w:ascii="Cambria Math" w:eastAsiaTheme="minorEastAsia" w:hAnsi="Cambria Math"/>
+            <w:rFonts w:ascii="Cambria Math" w:eastAsiaTheme="minorEastAsia" w:hAnsi="Cambria Math" w:cs="Arial"/>
           </w:rPr>
           <m:t>+</m:t>
         </m:r>
@@ -1263,7 +1259,7 @@
           <m:fPr>
             <m:ctrlPr>
               <w:rPr>
-                <w:rFonts w:ascii="Cambria Math" w:eastAsiaTheme="minorEastAsia" w:hAnsi="Cambria Math"/>
+                <w:rFonts w:ascii="Cambria Math" w:eastAsiaTheme="minorEastAsia" w:hAnsi="Cambria Math" w:cs="Arial"/>
                 <w:i/>
               </w:rPr>
             </m:ctrlPr>
@@ -1271,7 +1267,7 @@
           <m:num>
             <m:r>
               <w:rPr>
-                <w:rFonts w:ascii="Cambria Math" w:eastAsiaTheme="minorEastAsia" w:hAnsi="Cambria Math"/>
+                <w:rFonts w:ascii="Cambria Math" w:eastAsiaTheme="minorEastAsia" w:hAnsi="Cambria Math" w:cs="Arial"/>
               </w:rPr>
               <m:t>1</m:t>
             </m:r>
@@ -1279,7 +1275,7 @@
           <m:den>
             <m:r>
               <w:rPr>
-                <w:rFonts w:ascii="Cambria Math" w:eastAsiaTheme="minorEastAsia" w:hAnsi="Cambria Math"/>
+                <w:rFonts w:ascii="Cambria Math" w:eastAsiaTheme="minorEastAsia" w:hAnsi="Cambria Math" w:cs="Arial"/>
               </w:rPr>
               <m:t>R</m:t>
             </m:r>
@@ -1289,7 +1285,7 @@
           <m:fPr>
             <m:ctrlPr>
               <w:rPr>
-                <w:rFonts w:ascii="Cambria Math" w:eastAsiaTheme="minorEastAsia" w:hAnsi="Cambria Math"/>
+                <w:rFonts w:ascii="Cambria Math" w:eastAsiaTheme="minorEastAsia" w:hAnsi="Cambria Math" w:cs="Arial"/>
                 <w:i/>
               </w:rPr>
             </m:ctrlPr>
@@ -1297,7 +1293,7 @@
           <m:num>
             <m:r>
               <w:rPr>
-                <w:rFonts w:ascii="Cambria Math" w:eastAsiaTheme="minorEastAsia" w:hAnsi="Cambria Math"/>
+                <w:rFonts w:ascii="Cambria Math" w:eastAsiaTheme="minorEastAsia" w:hAnsi="Cambria Math" w:cs="Arial"/>
               </w:rPr>
               <m:t>d</m:t>
             </m:r>
@@ -1305,7 +1301,7 @@
               <m:sSubPr>
                 <m:ctrlPr>
                   <w:rPr>
-                    <w:rFonts w:ascii="Cambria Math" w:eastAsiaTheme="minorEastAsia" w:hAnsi="Cambria Math"/>
+                    <w:rFonts w:ascii="Cambria Math" w:eastAsiaTheme="minorEastAsia" w:hAnsi="Cambria Math" w:cs="Arial"/>
                     <w:i/>
                   </w:rPr>
                 </m:ctrlPr>
@@ -1313,7 +1309,7 @@
               <m:e>
                 <m:r>
                   <w:rPr>
-                    <w:rFonts w:ascii="Cambria Math" w:eastAsiaTheme="minorEastAsia" w:hAnsi="Cambria Math"/>
+                    <w:rFonts w:ascii="Cambria Math" w:eastAsiaTheme="minorEastAsia" w:hAnsi="Cambria Math" w:cs="Arial"/>
                   </w:rPr>
                   <m:t>V</m:t>
                 </m:r>
@@ -1321,7 +1317,7 @@
               <m:sub>
                 <m:r>
                   <w:rPr>
-                    <w:rFonts w:ascii="Cambria Math" w:eastAsiaTheme="minorEastAsia" w:hAnsi="Cambria Math"/>
+                    <w:rFonts w:ascii="Cambria Math" w:eastAsiaTheme="minorEastAsia" w:hAnsi="Cambria Math" w:cs="Arial"/>
                   </w:rPr>
                   <m:t>RC</m:t>
                 </m:r>
@@ -1331,7 +1327,7 @@
           <m:den>
             <m:r>
               <w:rPr>
-                <w:rFonts w:ascii="Cambria Math" w:eastAsiaTheme="minorEastAsia" w:hAnsi="Cambria Math"/>
+                <w:rFonts w:ascii="Cambria Math" w:eastAsiaTheme="minorEastAsia" w:hAnsi="Cambria Math" w:cs="Arial"/>
               </w:rPr>
               <m:t>dt</m:t>
             </m:r>
@@ -1340,19 +1336,19 @@
       </m:oMath>
       <w:r>
         <w:rPr>
-          <w:rFonts w:ascii="Cambria Math" w:eastAsiaTheme="minorEastAsia" w:hAnsi="Cambria Math"/>
-        </w:rPr>
-        <w:tab/>
-      </w:r>
-      <w:r>
-        <w:rPr>
-          <w:rFonts w:ascii="Cambria Math" w:eastAsiaTheme="minorEastAsia" w:hAnsi="Cambria Math"/>
-        </w:rPr>
-        <w:tab/>
-      </w:r>
-      <w:r>
-        <w:rPr>
-          <w:rFonts w:ascii="Cambria Math" w:eastAsiaTheme="minorEastAsia" w:hAnsi="Cambria Math"/>
+          <w:rFonts w:ascii="Arial" w:eastAsiaTheme="minorEastAsia" w:hAnsi="Arial" w:cs="Arial"/>
+        </w:rPr>
+        <w:tab/>
+      </w:r>
+      <w:r>
+        <w:rPr>
+          <w:rFonts w:ascii="Arial" w:eastAsiaTheme="minorEastAsia" w:hAnsi="Arial" w:cs="Arial"/>
+        </w:rPr>
+        <w:tab/>
+      </w:r>
+      <w:r>
+        <w:rPr>
+          <w:rFonts w:ascii="Arial" w:eastAsiaTheme="minorEastAsia" w:hAnsi="Arial" w:cs="Arial"/>
         </w:rPr>
         <w:tab/>
         <w:t>(8)</w:t>
@@ -1362,12 +1358,12 @@
       <w:pPr>
         <w:outlineLvl w:val="0"/>
         <w:rPr>
-          <w:rFonts w:ascii="Cambria Math" w:eastAsiaTheme="minorEastAsia" w:hAnsi="Cambria Math"/>
+          <w:rFonts w:ascii="Arial" w:eastAsiaTheme="minorEastAsia" w:hAnsi="Arial" w:cs="Arial"/>
         </w:rPr>
       </w:pPr>
       <w:r>
         <w:rPr>
-          <w:rFonts w:ascii="Cambria Math" w:eastAsiaTheme="minorEastAsia" w:hAnsi="Cambria Math"/>
+          <w:rFonts w:ascii="Arial" w:eastAsiaTheme="minorEastAsia" w:hAnsi="Arial" w:cs="Arial"/>
         </w:rPr>
         <w:t>Multiply by L.</w:t>
       </w:r>
@@ -1376,12 +1372,12 @@
       <w:pPr>
         <w:outlineLvl w:val="0"/>
         <w:rPr>
-          <w:rFonts w:ascii="Cambria Math" w:eastAsiaTheme="minorEastAsia" w:hAnsi="Cambria Math"/>
+          <w:rFonts w:ascii="Arial" w:eastAsiaTheme="minorEastAsia" w:hAnsi="Arial" w:cs="Arial"/>
         </w:rPr>
       </w:pPr>
       <w:r>
         <w:rPr>
-          <w:rFonts w:ascii="Cambria Math" w:eastAsiaTheme="minorEastAsia" w:hAnsi="Cambria Math"/>
+          <w:rFonts w:ascii="Arial" w:eastAsiaTheme="minorEastAsia" w:hAnsi="Arial" w:cs="Arial"/>
         </w:rPr>
         <w:t xml:space="preserve">  </w:t>
       </w:r>
@@ -1390,7 +1386,7 @@
           <m:sSubPr>
             <m:ctrlPr>
               <w:rPr>
-                <w:rFonts w:ascii="Cambria Math" w:eastAsiaTheme="minorEastAsia" w:hAnsi="Cambria Math"/>
+                <w:rFonts w:ascii="Cambria Math" w:eastAsiaTheme="minorEastAsia" w:hAnsi="Cambria Math" w:cs="Arial"/>
                 <w:i/>
               </w:rPr>
             </m:ctrlPr>
@@ -1398,7 +1394,7 @@
           <m:e>
             <m:r>
               <w:rPr>
-                <w:rFonts w:ascii="Cambria Math" w:eastAsiaTheme="minorEastAsia" w:hAnsi="Cambria Math"/>
+                <w:rFonts w:ascii="Cambria Math" w:eastAsiaTheme="minorEastAsia" w:hAnsi="Cambria Math" w:cs="Arial"/>
               </w:rPr>
               <m:t>V</m:t>
             </m:r>
@@ -1406,7 +1402,7 @@
           <m:sub>
             <m:r>
               <w:rPr>
-                <w:rFonts w:ascii="Cambria Math" w:eastAsiaTheme="minorEastAsia" w:hAnsi="Cambria Math"/>
+                <w:rFonts w:ascii="Cambria Math" w:eastAsiaTheme="minorEastAsia" w:hAnsi="Cambria Math" w:cs="Arial"/>
               </w:rPr>
               <m:t>L</m:t>
             </m:r>
@@ -1414,7 +1410,7 @@
         </m:sSub>
         <m:r>
           <w:rPr>
-            <w:rFonts w:ascii="Cambria Math" w:eastAsiaTheme="minorEastAsia" w:hAnsi="Cambria Math"/>
+            <w:rFonts w:ascii="Cambria Math" w:eastAsiaTheme="minorEastAsia" w:hAnsi="Cambria Math" w:cs="Arial"/>
           </w:rPr>
           <m:t>=CL</m:t>
         </m:r>
@@ -1422,7 +1418,7 @@
           <m:fPr>
             <m:ctrlPr>
               <w:rPr>
-                <w:rFonts w:ascii="Cambria Math" w:eastAsiaTheme="minorEastAsia" w:hAnsi="Cambria Math"/>
+                <w:rFonts w:ascii="Cambria Math" w:eastAsiaTheme="minorEastAsia" w:hAnsi="Cambria Math" w:cs="Arial"/>
                 <w:i/>
               </w:rPr>
             </m:ctrlPr>
@@ -1432,7 +1428,7 @@
               <m:sSupPr>
                 <m:ctrlPr>
                   <w:rPr>
-                    <w:rFonts w:ascii="Cambria Math" w:eastAsiaTheme="minorEastAsia" w:hAnsi="Cambria Math"/>
+                    <w:rFonts w:ascii="Cambria Math" w:eastAsiaTheme="minorEastAsia" w:hAnsi="Cambria Math" w:cs="Arial"/>
                     <w:i/>
                   </w:rPr>
                 </m:ctrlPr>
@@ -1440,7 +1436,7 @@
               <m:e>
                 <m:r>
                   <w:rPr>
-                    <w:rFonts w:ascii="Cambria Math" w:eastAsiaTheme="minorEastAsia" w:hAnsi="Cambria Math"/>
+                    <w:rFonts w:ascii="Cambria Math" w:eastAsiaTheme="minorEastAsia" w:hAnsi="Cambria Math" w:cs="Arial"/>
                   </w:rPr>
                   <m:t>d</m:t>
                 </m:r>
@@ -1448,7 +1444,7 @@
               <m:sup>
                 <m:r>
                   <w:rPr>
-                    <w:rFonts w:ascii="Cambria Math" w:eastAsiaTheme="minorEastAsia" w:hAnsi="Cambria Math"/>
+                    <w:rFonts w:ascii="Cambria Math" w:eastAsiaTheme="minorEastAsia" w:hAnsi="Cambria Math" w:cs="Arial"/>
                   </w:rPr>
                   <m:t>2</m:t>
                 </m:r>
@@ -1458,7 +1454,7 @@
               <m:sSubPr>
                 <m:ctrlPr>
                   <w:rPr>
-                    <w:rFonts w:ascii="Cambria Math" w:eastAsiaTheme="minorEastAsia" w:hAnsi="Cambria Math"/>
+                    <w:rFonts w:ascii="Cambria Math" w:eastAsiaTheme="minorEastAsia" w:hAnsi="Cambria Math" w:cs="Arial"/>
                     <w:i/>
                   </w:rPr>
                 </m:ctrlPr>
@@ -1466,7 +1462,7 @@
               <m:e>
                 <m:r>
                   <w:rPr>
-                    <w:rFonts w:ascii="Cambria Math" w:eastAsiaTheme="minorEastAsia" w:hAnsi="Cambria Math"/>
+                    <w:rFonts w:ascii="Cambria Math" w:eastAsiaTheme="minorEastAsia" w:hAnsi="Cambria Math" w:cs="Arial"/>
                   </w:rPr>
                   <m:t>V</m:t>
                 </m:r>
@@ -1474,7 +1470,7 @@
               <m:sub>
                 <m:r>
                   <w:rPr>
-                    <w:rFonts w:ascii="Cambria Math" w:eastAsiaTheme="minorEastAsia" w:hAnsi="Cambria Math"/>
+                    <w:rFonts w:ascii="Cambria Math" w:eastAsiaTheme="minorEastAsia" w:hAnsi="Cambria Math" w:cs="Arial"/>
                   </w:rPr>
                   <m:t>RC</m:t>
                 </m:r>
@@ -1486,7 +1482,7 @@
               <m:sSupPr>
                 <m:ctrlPr>
                   <w:rPr>
-                    <w:rFonts w:ascii="Cambria Math" w:eastAsiaTheme="minorEastAsia" w:hAnsi="Cambria Math"/>
+                    <w:rFonts w:ascii="Cambria Math" w:eastAsiaTheme="minorEastAsia" w:hAnsi="Cambria Math" w:cs="Arial"/>
                     <w:i/>
                   </w:rPr>
                 </m:ctrlPr>
@@ -1494,7 +1490,7 @@
               <m:e>
                 <m:r>
                   <w:rPr>
-                    <w:rFonts w:ascii="Cambria Math" w:eastAsiaTheme="minorEastAsia" w:hAnsi="Cambria Math"/>
+                    <w:rFonts w:ascii="Cambria Math" w:eastAsiaTheme="minorEastAsia" w:hAnsi="Cambria Math" w:cs="Arial"/>
                   </w:rPr>
                   <m:t>dt</m:t>
                 </m:r>
@@ -1502,7 +1498,7 @@
               <m:sup>
                 <m:r>
                   <w:rPr>
-                    <w:rFonts w:ascii="Cambria Math" w:eastAsiaTheme="minorEastAsia" w:hAnsi="Cambria Math"/>
+                    <w:rFonts w:ascii="Cambria Math" w:eastAsiaTheme="minorEastAsia" w:hAnsi="Cambria Math" w:cs="Arial"/>
                   </w:rPr>
                   <m:t>2</m:t>
                 </m:r>
@@ -1512,7 +1508,7 @@
         </m:f>
         <m:r>
           <w:rPr>
-            <w:rFonts w:ascii="Cambria Math" w:eastAsiaTheme="minorEastAsia" w:hAnsi="Cambria Math"/>
+            <w:rFonts w:ascii="Cambria Math" w:eastAsiaTheme="minorEastAsia" w:hAnsi="Cambria Math" w:cs="Arial"/>
           </w:rPr>
           <m:t>+</m:t>
         </m:r>
@@ -1520,7 +1516,7 @@
           <m:fPr>
             <m:ctrlPr>
               <w:rPr>
-                <w:rFonts w:ascii="Cambria Math" w:eastAsiaTheme="minorEastAsia" w:hAnsi="Cambria Math"/>
+                <w:rFonts w:ascii="Cambria Math" w:eastAsiaTheme="minorEastAsia" w:hAnsi="Cambria Math" w:cs="Arial"/>
                 <w:i/>
               </w:rPr>
             </m:ctrlPr>
@@ -1528,7 +1524,7 @@
           <m:num>
             <m:r>
               <w:rPr>
-                <w:rFonts w:ascii="Cambria Math" w:eastAsiaTheme="minorEastAsia" w:hAnsi="Cambria Math"/>
+                <w:rFonts w:ascii="Cambria Math" w:eastAsiaTheme="minorEastAsia" w:hAnsi="Cambria Math" w:cs="Arial"/>
               </w:rPr>
               <m:t>L</m:t>
             </m:r>
@@ -1536,7 +1532,7 @@
           <m:den>
             <m:r>
               <w:rPr>
-                <w:rFonts w:ascii="Cambria Math" w:eastAsiaTheme="minorEastAsia" w:hAnsi="Cambria Math"/>
+                <w:rFonts w:ascii="Cambria Math" w:eastAsiaTheme="minorEastAsia" w:hAnsi="Cambria Math" w:cs="Arial"/>
               </w:rPr>
               <m:t>R</m:t>
             </m:r>
@@ -1546,7 +1542,7 @@
           <m:fPr>
             <m:ctrlPr>
               <w:rPr>
-                <w:rFonts w:ascii="Cambria Math" w:eastAsiaTheme="minorEastAsia" w:hAnsi="Cambria Math"/>
+                <w:rFonts w:ascii="Cambria Math" w:eastAsiaTheme="minorEastAsia" w:hAnsi="Cambria Math" w:cs="Arial"/>
                 <w:i/>
               </w:rPr>
             </m:ctrlPr>
@@ -1554,7 +1550,7 @@
           <m:num>
             <m:r>
               <w:rPr>
-                <w:rFonts w:ascii="Cambria Math" w:eastAsiaTheme="minorEastAsia" w:hAnsi="Cambria Math"/>
+                <w:rFonts w:ascii="Cambria Math" w:eastAsiaTheme="minorEastAsia" w:hAnsi="Cambria Math" w:cs="Arial"/>
               </w:rPr>
               <m:t>d</m:t>
             </m:r>
@@ -1562,7 +1558,7 @@
               <m:sSubPr>
                 <m:ctrlPr>
                   <w:rPr>
-                    <w:rFonts w:ascii="Cambria Math" w:eastAsiaTheme="minorEastAsia" w:hAnsi="Cambria Math"/>
+                    <w:rFonts w:ascii="Cambria Math" w:eastAsiaTheme="minorEastAsia" w:hAnsi="Cambria Math" w:cs="Arial"/>
                     <w:i/>
                   </w:rPr>
                 </m:ctrlPr>
@@ -1570,7 +1566,7 @@
               <m:e>
                 <m:r>
                   <w:rPr>
-                    <w:rFonts w:ascii="Cambria Math" w:eastAsiaTheme="minorEastAsia" w:hAnsi="Cambria Math"/>
+                    <w:rFonts w:ascii="Cambria Math" w:eastAsiaTheme="minorEastAsia" w:hAnsi="Cambria Math" w:cs="Arial"/>
                   </w:rPr>
                   <m:t>V</m:t>
                 </m:r>
@@ -1578,7 +1574,7 @@
               <m:sub>
                 <m:r>
                   <w:rPr>
-                    <w:rFonts w:ascii="Cambria Math" w:eastAsiaTheme="minorEastAsia" w:hAnsi="Cambria Math"/>
+                    <w:rFonts w:ascii="Cambria Math" w:eastAsiaTheme="minorEastAsia" w:hAnsi="Cambria Math" w:cs="Arial"/>
                   </w:rPr>
                   <m:t>RC</m:t>
                 </m:r>
@@ -1588,7 +1584,7 @@
           <m:den>
             <m:r>
               <w:rPr>
-                <w:rFonts w:ascii="Cambria Math" w:eastAsiaTheme="minorEastAsia" w:hAnsi="Cambria Math"/>
+                <w:rFonts w:ascii="Cambria Math" w:eastAsiaTheme="minorEastAsia" w:hAnsi="Cambria Math" w:cs="Arial"/>
               </w:rPr>
               <m:t>dt</m:t>
             </m:r>
@@ -1597,13 +1593,13 @@
       </m:oMath>
       <w:r>
         <w:rPr>
-          <w:rFonts w:ascii="Cambria Math" w:eastAsiaTheme="minorEastAsia" w:hAnsi="Cambria Math"/>
-        </w:rPr>
-        <w:tab/>
-      </w:r>
-      <w:r>
-        <w:rPr>
-          <w:rFonts w:ascii="Cambria Math" w:eastAsiaTheme="minorEastAsia" w:hAnsi="Cambria Math"/>
+          <w:rFonts w:ascii="Arial" w:eastAsiaTheme="minorEastAsia" w:hAnsi="Arial" w:cs="Arial"/>
+        </w:rPr>
+        <w:tab/>
+      </w:r>
+      <w:r>
+        <w:rPr>
+          <w:rFonts w:ascii="Arial" w:eastAsiaTheme="minorEastAsia" w:hAnsi="Arial" w:cs="Arial"/>
         </w:rPr>
         <w:tab/>
         <w:t>(9)</w:t>
@@ -1613,25 +1609,25 @@
       <w:pPr>
         <w:outlineLvl w:val="0"/>
         <w:rPr>
-          <w:rFonts w:ascii="Cambria Math" w:eastAsiaTheme="minorEastAsia" w:hAnsi="Cambria Math"/>
+          <w:rFonts w:ascii="Arial" w:eastAsiaTheme="minorEastAsia" w:hAnsi="Arial" w:cs="Arial"/>
         </w:rPr>
       </w:pPr>
       <w:r>
         <w:rPr>
-          <w:rFonts w:ascii="Cambria Math" w:eastAsiaTheme="minorEastAsia" w:hAnsi="Cambria Math"/>
+          <w:rFonts w:ascii="Arial" w:eastAsiaTheme="minorEastAsia" w:hAnsi="Arial" w:cs="Arial"/>
         </w:rPr>
         <w:t>Substitute V</w:t>
       </w:r>
       <w:r>
         <w:rPr>
-          <w:rFonts w:ascii="Cambria Math" w:eastAsiaTheme="minorEastAsia" w:hAnsi="Cambria Math"/>
+          <w:rFonts w:ascii="Arial" w:eastAsiaTheme="minorEastAsia" w:hAnsi="Arial" w:cs="Arial"/>
           <w:vertAlign w:val="subscript"/>
         </w:rPr>
         <w:t xml:space="preserve">L </w:t>
       </w:r>
       <w:r>
         <w:rPr>
-          <w:rFonts w:ascii="Cambria Math" w:eastAsiaTheme="minorEastAsia" w:hAnsi="Cambria Math"/>
+          <w:rFonts w:ascii="Arial" w:eastAsiaTheme="minorEastAsia" w:hAnsi="Arial" w:cs="Arial"/>
         </w:rPr>
         <w:t>from (9) into (6).</w:t>
       </w:r>
@@ -1640,7 +1636,7 @@
       <w:pPr>
         <w:outlineLvl w:val="0"/>
         <w:rPr>
-          <w:rFonts w:ascii="Cambria Math" w:eastAsiaTheme="minorEastAsia" w:hAnsi="Cambria Math"/>
+          <w:rFonts w:ascii="Arial" w:eastAsiaTheme="minorEastAsia" w:hAnsi="Arial" w:cs="Arial"/>
         </w:rPr>
       </w:pPr>
       <m:oMath>
@@ -1648,7 +1644,7 @@
           <m:sSubPr>
             <m:ctrlPr>
               <w:rPr>
-                <w:rFonts w:ascii="Cambria Math" w:eastAsiaTheme="minorEastAsia" w:hAnsi="Cambria Math"/>
+                <w:rFonts w:ascii="Cambria Math" w:eastAsiaTheme="minorEastAsia" w:hAnsi="Cambria Math" w:cs="Arial"/>
                 <w:i/>
               </w:rPr>
             </m:ctrlPr>
@@ -1656,7 +1652,7 @@
           <m:e>
             <m:r>
               <w:rPr>
-                <w:rFonts w:ascii="Cambria Math" w:eastAsiaTheme="minorEastAsia" w:hAnsi="Cambria Math"/>
+                <w:rFonts w:ascii="Cambria Math" w:eastAsiaTheme="minorEastAsia" w:hAnsi="Cambria Math" w:cs="Arial"/>
               </w:rPr>
               <m:t>V</m:t>
             </m:r>
@@ -1664,7 +1660,7 @@
           <m:sub>
             <m:r>
               <w:rPr>
-                <w:rFonts w:ascii="Cambria Math" w:eastAsiaTheme="minorEastAsia" w:hAnsi="Cambria Math"/>
+                <w:rFonts w:ascii="Cambria Math" w:eastAsiaTheme="minorEastAsia" w:hAnsi="Cambria Math" w:cs="Arial"/>
               </w:rPr>
               <m:t>S</m:t>
             </m:r>
@@ -1672,7 +1668,7 @@
         </m:sSub>
         <m:r>
           <w:rPr>
-            <w:rFonts w:ascii="Cambria Math" w:eastAsiaTheme="minorEastAsia" w:hAnsi="Cambria Math"/>
+            <w:rFonts w:ascii="Cambria Math" w:eastAsiaTheme="minorEastAsia" w:hAnsi="Cambria Math" w:cs="Arial"/>
           </w:rPr>
           <m:t>=CL</m:t>
         </m:r>
@@ -1680,7 +1676,7 @@
           <m:fPr>
             <m:ctrlPr>
               <w:rPr>
-                <w:rFonts w:ascii="Cambria Math" w:eastAsiaTheme="minorEastAsia" w:hAnsi="Cambria Math"/>
+                <w:rFonts w:ascii="Cambria Math" w:eastAsiaTheme="minorEastAsia" w:hAnsi="Cambria Math" w:cs="Arial"/>
                 <w:i/>
               </w:rPr>
             </m:ctrlPr>
@@ -1690,7 +1686,7 @@
               <m:sSupPr>
                 <m:ctrlPr>
                   <w:rPr>
-                    <w:rFonts w:ascii="Cambria Math" w:eastAsiaTheme="minorEastAsia" w:hAnsi="Cambria Math"/>
+                    <w:rFonts w:ascii="Cambria Math" w:eastAsiaTheme="minorEastAsia" w:hAnsi="Cambria Math" w:cs="Arial"/>
                     <w:i/>
                   </w:rPr>
                 </m:ctrlPr>
@@ -1698,7 +1694,7 @@
               <m:e>
                 <m:r>
                   <w:rPr>
-                    <w:rFonts w:ascii="Cambria Math" w:eastAsiaTheme="minorEastAsia" w:hAnsi="Cambria Math"/>
+                    <w:rFonts w:ascii="Cambria Math" w:eastAsiaTheme="minorEastAsia" w:hAnsi="Cambria Math" w:cs="Arial"/>
                   </w:rPr>
                   <m:t>d</m:t>
                 </m:r>
@@ -1706,7 +1702,7 @@
               <m:sup>
                 <m:r>
                   <w:rPr>
-                    <w:rFonts w:ascii="Cambria Math" w:eastAsiaTheme="minorEastAsia" w:hAnsi="Cambria Math"/>
+                    <w:rFonts w:ascii="Cambria Math" w:eastAsiaTheme="minorEastAsia" w:hAnsi="Cambria Math" w:cs="Arial"/>
                   </w:rPr>
                   <m:t>2</m:t>
                 </m:r>
@@ -1716,7 +1712,7 @@
               <m:sSubPr>
                 <m:ctrlPr>
                   <w:rPr>
-                    <w:rFonts w:ascii="Cambria Math" w:eastAsiaTheme="minorEastAsia" w:hAnsi="Cambria Math"/>
+                    <w:rFonts w:ascii="Cambria Math" w:eastAsiaTheme="minorEastAsia" w:hAnsi="Cambria Math" w:cs="Arial"/>
                     <w:i/>
                   </w:rPr>
                 </m:ctrlPr>
@@ -1724,7 +1720,7 @@
               <m:e>
                 <m:r>
                   <w:rPr>
-                    <w:rFonts w:ascii="Cambria Math" w:eastAsiaTheme="minorEastAsia" w:hAnsi="Cambria Math"/>
+                    <w:rFonts w:ascii="Cambria Math" w:eastAsiaTheme="minorEastAsia" w:hAnsi="Cambria Math" w:cs="Arial"/>
                   </w:rPr>
                   <m:t>V</m:t>
                 </m:r>
@@ -1732,7 +1728,7 @@
               <m:sub>
                 <m:r>
                   <w:rPr>
-                    <w:rFonts w:ascii="Cambria Math" w:eastAsiaTheme="minorEastAsia" w:hAnsi="Cambria Math"/>
+                    <w:rFonts w:ascii="Cambria Math" w:eastAsiaTheme="minorEastAsia" w:hAnsi="Cambria Math" w:cs="Arial"/>
                   </w:rPr>
                   <m:t>RC</m:t>
                 </m:r>
@@ -1744,7 +1740,7 @@
               <m:sSupPr>
                 <m:ctrlPr>
                   <w:rPr>
-                    <w:rFonts w:ascii="Cambria Math" w:eastAsiaTheme="minorEastAsia" w:hAnsi="Cambria Math"/>
+                    <w:rFonts w:ascii="Cambria Math" w:eastAsiaTheme="minorEastAsia" w:hAnsi="Cambria Math" w:cs="Arial"/>
                     <w:i/>
                   </w:rPr>
                 </m:ctrlPr>
@@ -1752,7 +1748,7 @@
               <m:e>
                 <m:r>
                   <w:rPr>
-                    <w:rFonts w:ascii="Cambria Math" w:eastAsiaTheme="minorEastAsia" w:hAnsi="Cambria Math"/>
+                    <w:rFonts w:ascii="Cambria Math" w:eastAsiaTheme="minorEastAsia" w:hAnsi="Cambria Math" w:cs="Arial"/>
                   </w:rPr>
                   <m:t>dt</m:t>
                 </m:r>
@@ -1760,7 +1756,7 @@
               <m:sup>
                 <m:r>
                   <w:rPr>
-                    <w:rFonts w:ascii="Cambria Math" w:eastAsiaTheme="minorEastAsia" w:hAnsi="Cambria Math"/>
+                    <w:rFonts w:ascii="Cambria Math" w:eastAsiaTheme="minorEastAsia" w:hAnsi="Cambria Math" w:cs="Arial"/>
                   </w:rPr>
                   <m:t>2</m:t>
                 </m:r>
@@ -1770,7 +1766,7 @@
         </m:f>
         <m:r>
           <w:rPr>
-            <w:rFonts w:ascii="Cambria Math" w:eastAsiaTheme="minorEastAsia" w:hAnsi="Cambria Math"/>
+            <w:rFonts w:ascii="Cambria Math" w:eastAsiaTheme="minorEastAsia" w:hAnsi="Cambria Math" w:cs="Arial"/>
           </w:rPr>
           <m:t>+</m:t>
         </m:r>
@@ -1778,7 +1774,7 @@
           <m:fPr>
             <m:ctrlPr>
               <w:rPr>
-                <w:rFonts w:ascii="Cambria Math" w:eastAsiaTheme="minorEastAsia" w:hAnsi="Cambria Math"/>
+                <w:rFonts w:ascii="Cambria Math" w:eastAsiaTheme="minorEastAsia" w:hAnsi="Cambria Math" w:cs="Arial"/>
                 <w:i/>
               </w:rPr>
             </m:ctrlPr>
@@ -1786,7 +1782,7 @@
           <m:num>
             <m:r>
               <w:rPr>
-                <w:rFonts w:ascii="Cambria Math" w:eastAsiaTheme="minorEastAsia" w:hAnsi="Cambria Math"/>
+                <w:rFonts w:ascii="Cambria Math" w:eastAsiaTheme="minorEastAsia" w:hAnsi="Cambria Math" w:cs="Arial"/>
               </w:rPr>
               <m:t>L</m:t>
             </m:r>
@@ -1794,7 +1790,7 @@
           <m:den>
             <m:r>
               <w:rPr>
-                <w:rFonts w:ascii="Cambria Math" w:eastAsiaTheme="minorEastAsia" w:hAnsi="Cambria Math"/>
+                <w:rFonts w:ascii="Cambria Math" w:eastAsiaTheme="minorEastAsia" w:hAnsi="Cambria Math" w:cs="Arial"/>
               </w:rPr>
               <m:t>R</m:t>
             </m:r>
@@ -1804,7 +1800,7 @@
           <m:fPr>
             <m:ctrlPr>
               <w:rPr>
-                <w:rFonts w:ascii="Cambria Math" w:eastAsiaTheme="minorEastAsia" w:hAnsi="Cambria Math"/>
+                <w:rFonts w:ascii="Cambria Math" w:eastAsiaTheme="minorEastAsia" w:hAnsi="Cambria Math" w:cs="Arial"/>
                 <w:i/>
               </w:rPr>
             </m:ctrlPr>
@@ -1812,7 +1808,7 @@
           <m:num>
             <m:r>
               <w:rPr>
-                <w:rFonts w:ascii="Cambria Math" w:eastAsiaTheme="minorEastAsia" w:hAnsi="Cambria Math"/>
+                <w:rFonts w:ascii="Cambria Math" w:eastAsiaTheme="minorEastAsia" w:hAnsi="Cambria Math" w:cs="Arial"/>
               </w:rPr>
               <m:t>d</m:t>
             </m:r>
@@ -1820,7 +1816,7 @@
               <m:sSubPr>
                 <m:ctrlPr>
                   <w:rPr>
-                    <w:rFonts w:ascii="Cambria Math" w:eastAsiaTheme="minorEastAsia" w:hAnsi="Cambria Math"/>
+                    <w:rFonts w:ascii="Cambria Math" w:eastAsiaTheme="minorEastAsia" w:hAnsi="Cambria Math" w:cs="Arial"/>
                     <w:i/>
                   </w:rPr>
                 </m:ctrlPr>
@@ -1828,7 +1824,7 @@
               <m:e>
                 <m:r>
                   <w:rPr>
-                    <w:rFonts w:ascii="Cambria Math" w:eastAsiaTheme="minorEastAsia" w:hAnsi="Cambria Math"/>
+                    <w:rFonts w:ascii="Cambria Math" w:eastAsiaTheme="minorEastAsia" w:hAnsi="Cambria Math" w:cs="Arial"/>
                   </w:rPr>
                   <m:t>V</m:t>
                 </m:r>
@@ -1836,7 +1832,7 @@
               <m:sub>
                 <m:r>
                   <w:rPr>
-                    <w:rFonts w:ascii="Cambria Math" w:eastAsiaTheme="minorEastAsia" w:hAnsi="Cambria Math"/>
+                    <w:rFonts w:ascii="Cambria Math" w:eastAsiaTheme="minorEastAsia" w:hAnsi="Cambria Math" w:cs="Arial"/>
                   </w:rPr>
                   <m:t>RC</m:t>
                 </m:r>
@@ -1846,7 +1842,7 @@
           <m:den>
             <m:r>
               <w:rPr>
-                <w:rFonts w:ascii="Cambria Math" w:eastAsiaTheme="minorEastAsia" w:hAnsi="Cambria Math"/>
+                <w:rFonts w:ascii="Cambria Math" w:eastAsiaTheme="minorEastAsia" w:hAnsi="Cambria Math" w:cs="Arial"/>
               </w:rPr>
               <m:t>dt</m:t>
             </m:r>
@@ -1854,7 +1850,7 @@
         </m:f>
         <m:r>
           <w:rPr>
-            <w:rFonts w:ascii="Cambria Math" w:eastAsiaTheme="minorEastAsia" w:hAnsi="Cambria Math"/>
+            <w:rFonts w:ascii="Cambria Math" w:eastAsiaTheme="minorEastAsia" w:hAnsi="Cambria Math" w:cs="Arial"/>
           </w:rPr>
           <m:t>+</m:t>
         </m:r>
@@ -1862,7 +1858,7 @@
           <m:sSubPr>
             <m:ctrlPr>
               <w:rPr>
-                <w:rFonts w:ascii="Cambria Math" w:eastAsiaTheme="minorEastAsia" w:hAnsi="Cambria Math"/>
+                <w:rFonts w:ascii="Cambria Math" w:eastAsiaTheme="minorEastAsia" w:hAnsi="Cambria Math" w:cs="Arial"/>
                 <w:i/>
               </w:rPr>
             </m:ctrlPr>
@@ -1870,7 +1866,7 @@
           <m:e>
             <m:r>
               <w:rPr>
-                <w:rFonts w:ascii="Cambria Math" w:eastAsiaTheme="minorEastAsia" w:hAnsi="Cambria Math"/>
+                <w:rFonts w:ascii="Cambria Math" w:eastAsiaTheme="minorEastAsia" w:hAnsi="Cambria Math" w:cs="Arial"/>
               </w:rPr>
               <m:t>V</m:t>
             </m:r>
@@ -1878,7 +1874,7 @@
           <m:sub>
             <m:r>
               <w:rPr>
-                <w:rFonts w:ascii="Cambria Math" w:eastAsiaTheme="minorEastAsia" w:hAnsi="Cambria Math"/>
+                <w:rFonts w:ascii="Cambria Math" w:eastAsiaTheme="minorEastAsia" w:hAnsi="Cambria Math" w:cs="Arial"/>
               </w:rPr>
               <m:t>RC</m:t>
             </m:r>
@@ -1887,13 +1883,13 @@
       </m:oMath>
       <w:r>
         <w:rPr>
-          <w:rFonts w:ascii="Cambria Math" w:eastAsiaTheme="minorEastAsia" w:hAnsi="Cambria Math"/>
-        </w:rPr>
-        <w:tab/>
-      </w:r>
-      <w:r>
-        <w:rPr>
-          <w:rFonts w:ascii="Cambria Math" w:eastAsiaTheme="minorEastAsia" w:hAnsi="Cambria Math"/>
+          <w:rFonts w:ascii="Arial" w:eastAsiaTheme="minorEastAsia" w:hAnsi="Arial" w:cs="Arial"/>
+        </w:rPr>
+        <w:tab/>
+      </w:r>
+      <w:r>
+        <w:rPr>
+          <w:rFonts w:ascii="Arial" w:eastAsiaTheme="minorEastAsia" w:hAnsi="Arial" w:cs="Arial"/>
         </w:rPr>
         <w:tab/>
         <w:t>(10)</w:t>
@@ -1903,12 +1899,12 @@
       <w:pPr>
         <w:outlineLvl w:val="0"/>
         <w:rPr>
-          <w:rFonts w:ascii="Cambria Math" w:eastAsiaTheme="minorEastAsia" w:hAnsi="Cambria Math"/>
+          <w:rFonts w:ascii="Arial" w:eastAsiaTheme="minorEastAsia" w:hAnsi="Arial" w:cs="Arial"/>
         </w:rPr>
       </w:pPr>
       <w:r>
         <w:rPr>
-          <w:rFonts w:ascii="Cambria Math" w:eastAsiaTheme="minorEastAsia" w:hAnsi="Cambria Math"/>
+          <w:rFonts w:ascii="Arial" w:eastAsiaTheme="minorEastAsia" w:hAnsi="Arial" w:cs="Arial"/>
         </w:rPr>
         <w:t xml:space="preserve">Solve (10) for </w:t>
       </w:r>
@@ -1917,7 +1913,7 @@
           <m:fPr>
             <m:ctrlPr>
               <w:rPr>
-                <w:rFonts w:ascii="Cambria Math" w:eastAsiaTheme="minorEastAsia" w:hAnsi="Cambria Math"/>
+                <w:rFonts w:ascii="Cambria Math" w:eastAsiaTheme="minorEastAsia" w:hAnsi="Cambria Math" w:cs="Arial"/>
                 <w:i/>
               </w:rPr>
             </m:ctrlPr>
@@ -1927,7 +1923,7 @@
               <m:sSupPr>
                 <m:ctrlPr>
                   <w:rPr>
-                    <w:rFonts w:ascii="Cambria Math" w:eastAsiaTheme="minorEastAsia" w:hAnsi="Cambria Math"/>
+                    <w:rFonts w:ascii="Cambria Math" w:eastAsiaTheme="minorEastAsia" w:hAnsi="Cambria Math" w:cs="Arial"/>
                     <w:i/>
                   </w:rPr>
                 </m:ctrlPr>
@@ -1935,7 +1931,7 @@
               <m:e>
                 <m:r>
                   <w:rPr>
-                    <w:rFonts w:ascii="Cambria Math" w:eastAsiaTheme="minorEastAsia" w:hAnsi="Cambria Math"/>
+                    <w:rFonts w:ascii="Cambria Math" w:eastAsiaTheme="minorEastAsia" w:hAnsi="Cambria Math" w:cs="Arial"/>
                   </w:rPr>
                   <m:t>d</m:t>
                 </m:r>
@@ -1943,7 +1939,7 @@
               <m:sup>
                 <m:r>
                   <w:rPr>
-                    <w:rFonts w:ascii="Cambria Math" w:eastAsiaTheme="minorEastAsia" w:hAnsi="Cambria Math"/>
+                    <w:rFonts w:ascii="Cambria Math" w:eastAsiaTheme="minorEastAsia" w:hAnsi="Cambria Math" w:cs="Arial"/>
                   </w:rPr>
                   <m:t>2</m:t>
                 </m:r>
@@ -1953,7 +1949,7 @@
               <m:sSubPr>
                 <m:ctrlPr>
                   <w:rPr>
-                    <w:rFonts w:ascii="Cambria Math" w:eastAsiaTheme="minorEastAsia" w:hAnsi="Cambria Math"/>
+                    <w:rFonts w:ascii="Cambria Math" w:eastAsiaTheme="minorEastAsia" w:hAnsi="Cambria Math" w:cs="Arial"/>
                     <w:i/>
                   </w:rPr>
                 </m:ctrlPr>
@@ -1961,7 +1957,7 @@
               <m:e>
                 <m:r>
                   <w:rPr>
-                    <w:rFonts w:ascii="Cambria Math" w:eastAsiaTheme="minorEastAsia" w:hAnsi="Cambria Math"/>
+                    <w:rFonts w:ascii="Cambria Math" w:eastAsiaTheme="minorEastAsia" w:hAnsi="Cambria Math" w:cs="Arial"/>
                   </w:rPr>
                   <m:t>V</m:t>
                 </m:r>
@@ -1969,7 +1965,7 @@
               <m:sub>
                 <m:r>
                   <w:rPr>
-                    <w:rFonts w:ascii="Cambria Math" w:eastAsiaTheme="minorEastAsia" w:hAnsi="Cambria Math"/>
+                    <w:rFonts w:ascii="Cambria Math" w:eastAsiaTheme="minorEastAsia" w:hAnsi="Cambria Math" w:cs="Arial"/>
                   </w:rPr>
                   <m:t>RC</m:t>
                 </m:r>
@@ -1981,7 +1977,7 @@
               <m:sSupPr>
                 <m:ctrlPr>
                   <w:rPr>
-                    <w:rFonts w:ascii="Cambria Math" w:eastAsiaTheme="minorEastAsia" w:hAnsi="Cambria Math"/>
+                    <w:rFonts w:ascii="Cambria Math" w:eastAsiaTheme="minorEastAsia" w:hAnsi="Cambria Math" w:cs="Arial"/>
                     <w:i/>
                   </w:rPr>
                 </m:ctrlPr>
@@ -1989,7 +1985,7 @@
               <m:e>
                 <m:r>
                   <w:rPr>
-                    <w:rFonts w:ascii="Cambria Math" w:eastAsiaTheme="minorEastAsia" w:hAnsi="Cambria Math"/>
+                    <w:rFonts w:ascii="Cambria Math" w:eastAsiaTheme="minorEastAsia" w:hAnsi="Cambria Math" w:cs="Arial"/>
                   </w:rPr>
                   <m:t>dt</m:t>
                 </m:r>
@@ -1997,7 +1993,7 @@
               <m:sup>
                 <m:r>
                   <w:rPr>
-                    <w:rFonts w:ascii="Cambria Math" w:eastAsiaTheme="minorEastAsia" w:hAnsi="Cambria Math"/>
+                    <w:rFonts w:ascii="Cambria Math" w:eastAsiaTheme="minorEastAsia" w:hAnsi="Cambria Math" w:cs="Arial"/>
                   </w:rPr>
                   <m:t>2</m:t>
                 </m:r>
@@ -2008,7 +2004,7 @@
       </m:oMath>
       <w:r>
         <w:rPr>
-          <w:rFonts w:ascii="Cambria Math" w:eastAsiaTheme="minorEastAsia" w:hAnsi="Cambria Math"/>
+          <w:rFonts w:ascii="Arial" w:eastAsiaTheme="minorEastAsia" w:hAnsi="Arial" w:cs="Arial"/>
         </w:rPr>
         <w:t xml:space="preserve"> and </w:t>
       </w:r>
@@ -2017,7 +2013,7 @@
           <m:fPr>
             <m:ctrlPr>
               <w:rPr>
-                <w:rFonts w:ascii="Cambria Math" w:eastAsiaTheme="minorEastAsia" w:hAnsi="Cambria Math"/>
+                <w:rFonts w:ascii="Cambria Math" w:eastAsiaTheme="minorEastAsia" w:hAnsi="Cambria Math" w:cs="Arial"/>
                 <w:i/>
               </w:rPr>
             </m:ctrlPr>
@@ -2025,7 +2021,7 @@
           <m:num>
             <m:r>
               <w:rPr>
-                <w:rFonts w:ascii="Cambria Math" w:eastAsiaTheme="minorEastAsia" w:hAnsi="Cambria Math"/>
+                <w:rFonts w:ascii="Cambria Math" w:eastAsiaTheme="minorEastAsia" w:hAnsi="Cambria Math" w:cs="Arial"/>
               </w:rPr>
               <m:t>d</m:t>
             </m:r>
@@ -2033,7 +2029,7 @@
               <m:sSubPr>
                 <m:ctrlPr>
                   <w:rPr>
-                    <w:rFonts w:ascii="Cambria Math" w:eastAsiaTheme="minorEastAsia" w:hAnsi="Cambria Math"/>
+                    <w:rFonts w:ascii="Cambria Math" w:eastAsiaTheme="minorEastAsia" w:hAnsi="Cambria Math" w:cs="Arial"/>
                     <w:i/>
                   </w:rPr>
                 </m:ctrlPr>
@@ -2041,7 +2037,7 @@
               <m:e>
                 <m:r>
                   <w:rPr>
-                    <w:rFonts w:ascii="Cambria Math" w:eastAsiaTheme="minorEastAsia" w:hAnsi="Cambria Math"/>
+                    <w:rFonts w:ascii="Cambria Math" w:eastAsiaTheme="minorEastAsia" w:hAnsi="Cambria Math" w:cs="Arial"/>
                   </w:rPr>
                   <m:t>V</m:t>
                 </m:r>
@@ -2049,7 +2045,7 @@
               <m:sub>
                 <m:r>
                   <w:rPr>
-                    <w:rFonts w:ascii="Cambria Math" w:eastAsiaTheme="minorEastAsia" w:hAnsi="Cambria Math"/>
+                    <w:rFonts w:ascii="Cambria Math" w:eastAsiaTheme="minorEastAsia" w:hAnsi="Cambria Math" w:cs="Arial"/>
                   </w:rPr>
                   <m:t>RC</m:t>
                 </m:r>
@@ -2059,7 +2055,7 @@
           <m:den>
             <m:r>
               <w:rPr>
-                <w:rFonts w:ascii="Cambria Math" w:eastAsiaTheme="minorEastAsia" w:hAnsi="Cambria Math"/>
+                <w:rFonts w:ascii="Cambria Math" w:eastAsiaTheme="minorEastAsia" w:hAnsi="Cambria Math" w:cs="Arial"/>
               </w:rPr>
               <m:t>dt</m:t>
             </m:r>
@@ -2068,7 +2064,7 @@
       </m:oMath>
       <w:r>
         <w:rPr>
-          <w:rFonts w:ascii="Cambria Math" w:eastAsiaTheme="minorEastAsia" w:hAnsi="Cambria Math"/>
+          <w:rFonts w:ascii="Arial" w:eastAsiaTheme="minorEastAsia" w:hAnsi="Arial" w:cs="Arial"/>
         </w:rPr>
         <w:t xml:space="preserve"> to give equations for the slope function.</w:t>
       </w:r>
@@ -2077,7 +2073,7 @@
       <w:pPr>
         <w:outlineLvl w:val="0"/>
         <w:rPr>
-          <w:rFonts w:ascii="Cambria Math" w:eastAsiaTheme="minorEastAsia" w:hAnsi="Cambria Math"/>
+          <w:rFonts w:ascii="Arial" w:eastAsiaTheme="minorEastAsia" w:hAnsi="Arial" w:cs="Arial"/>
         </w:rPr>
       </w:pPr>
       <m:oMath>
@@ -2085,7 +2081,7 @@
           <m:fPr>
             <m:ctrlPr>
               <w:rPr>
-                <w:rFonts w:ascii="Cambria Math" w:eastAsiaTheme="minorEastAsia" w:hAnsi="Cambria Math"/>
+                <w:rFonts w:ascii="Cambria Math" w:eastAsiaTheme="minorEastAsia" w:hAnsi="Cambria Math" w:cs="Arial"/>
                 <w:i/>
               </w:rPr>
             </m:ctrlPr>
@@ -2095,7 +2091,7 @@
               <m:sSupPr>
                 <m:ctrlPr>
                   <w:rPr>
-                    <w:rFonts w:ascii="Cambria Math" w:eastAsiaTheme="minorEastAsia" w:hAnsi="Cambria Math"/>
+                    <w:rFonts w:ascii="Cambria Math" w:eastAsiaTheme="minorEastAsia" w:hAnsi="Cambria Math" w:cs="Arial"/>
                     <w:i/>
                   </w:rPr>
                 </m:ctrlPr>
@@ -2103,7 +2099,7 @@
               <m:e>
                 <m:r>
                   <w:rPr>
-                    <w:rFonts w:ascii="Cambria Math" w:eastAsiaTheme="minorEastAsia" w:hAnsi="Cambria Math"/>
+                    <w:rFonts w:ascii="Cambria Math" w:eastAsiaTheme="minorEastAsia" w:hAnsi="Cambria Math" w:cs="Arial"/>
                   </w:rPr>
                   <m:t>d</m:t>
                 </m:r>
@@ -2111,7 +2107,7 @@
               <m:sup>
                 <m:r>
                   <w:rPr>
-                    <w:rFonts w:ascii="Cambria Math" w:eastAsiaTheme="minorEastAsia" w:hAnsi="Cambria Math"/>
+                    <w:rFonts w:ascii="Cambria Math" w:eastAsiaTheme="minorEastAsia" w:hAnsi="Cambria Math" w:cs="Arial"/>
                   </w:rPr>
                   <m:t>2</m:t>
                 </m:r>
@@ -2121,7 +2117,7 @@
               <m:sSubPr>
                 <m:ctrlPr>
                   <w:rPr>
-                    <w:rFonts w:ascii="Cambria Math" w:eastAsiaTheme="minorEastAsia" w:hAnsi="Cambria Math"/>
+                    <w:rFonts w:ascii="Cambria Math" w:eastAsiaTheme="minorEastAsia" w:hAnsi="Cambria Math" w:cs="Arial"/>
                     <w:i/>
                   </w:rPr>
                 </m:ctrlPr>
@@ -2129,7 +2125,7 @@
               <m:e>
                 <m:r>
                   <w:rPr>
-                    <w:rFonts w:ascii="Cambria Math" w:eastAsiaTheme="minorEastAsia" w:hAnsi="Cambria Math"/>
+                    <w:rFonts w:ascii="Cambria Math" w:eastAsiaTheme="minorEastAsia" w:hAnsi="Cambria Math" w:cs="Arial"/>
                   </w:rPr>
                   <m:t>V</m:t>
                 </m:r>
@@ -2137,7 +2133,7 @@
               <m:sub>
                 <m:r>
                   <w:rPr>
-                    <w:rFonts w:ascii="Cambria Math" w:eastAsiaTheme="minorEastAsia" w:hAnsi="Cambria Math"/>
+                    <w:rFonts w:ascii="Cambria Math" w:eastAsiaTheme="minorEastAsia" w:hAnsi="Cambria Math" w:cs="Arial"/>
                   </w:rPr>
                   <m:t>RC</m:t>
                 </m:r>
@@ -2149,7 +2145,7 @@
               <m:sSupPr>
                 <m:ctrlPr>
                   <w:rPr>
-                    <w:rFonts w:ascii="Cambria Math" w:eastAsiaTheme="minorEastAsia" w:hAnsi="Cambria Math"/>
+                    <w:rFonts w:ascii="Cambria Math" w:eastAsiaTheme="minorEastAsia" w:hAnsi="Cambria Math" w:cs="Arial"/>
                     <w:i/>
                   </w:rPr>
                 </m:ctrlPr>
@@ -2157,7 +2153,7 @@
               <m:e>
                 <m:r>
                   <w:rPr>
-                    <w:rFonts w:ascii="Cambria Math" w:eastAsiaTheme="minorEastAsia" w:hAnsi="Cambria Math"/>
+                    <w:rFonts w:ascii="Cambria Math" w:eastAsiaTheme="minorEastAsia" w:hAnsi="Cambria Math" w:cs="Arial"/>
                   </w:rPr>
                   <m:t>dt</m:t>
                 </m:r>
@@ -2165,7 +2161,7 @@
               <m:sup>
                 <m:r>
                   <w:rPr>
-                    <w:rFonts w:ascii="Cambria Math" w:eastAsiaTheme="minorEastAsia" w:hAnsi="Cambria Math"/>
+                    <w:rFonts w:ascii="Cambria Math" w:eastAsiaTheme="minorEastAsia" w:hAnsi="Cambria Math" w:cs="Arial"/>
                   </w:rPr>
                   <m:t>2</m:t>
                 </m:r>
@@ -2175,7 +2171,7 @@
         </m:f>
         <m:r>
           <w:rPr>
-            <w:rFonts w:ascii="Cambria Math" w:eastAsiaTheme="minorEastAsia" w:hAnsi="Cambria Math"/>
+            <w:rFonts w:ascii="Cambria Math" w:eastAsiaTheme="minorEastAsia" w:hAnsi="Cambria Math" w:cs="Arial"/>
           </w:rPr>
           <m:t>=</m:t>
         </m:r>
@@ -2183,7 +2179,7 @@
           <m:fPr>
             <m:ctrlPr>
               <w:rPr>
-                <w:rFonts w:ascii="Cambria Math" w:eastAsiaTheme="minorEastAsia" w:hAnsi="Cambria Math"/>
+                <w:rFonts w:ascii="Cambria Math" w:eastAsiaTheme="minorEastAsia" w:hAnsi="Cambria Math" w:cs="Arial"/>
                 <w:i/>
               </w:rPr>
             </m:ctrlPr>
@@ -2191,7 +2187,7 @@
           <m:num>
             <m:r>
               <w:rPr>
-                <w:rFonts w:ascii="Cambria Math" w:eastAsiaTheme="minorEastAsia" w:hAnsi="Cambria Math"/>
+                <w:rFonts w:ascii="Cambria Math" w:eastAsiaTheme="minorEastAsia" w:hAnsi="Cambria Math" w:cs="Arial"/>
               </w:rPr>
               <m:t>1</m:t>
             </m:r>
@@ -2199,15 +2195,9 @@
           <m:den>
             <m:r>
               <w:rPr>
-                <w:rFonts w:ascii="Cambria Math" w:eastAsiaTheme="minorEastAsia" w:hAnsi="Cambria Math"/>
-              </w:rPr>
-              <m:t>L</m:t>
-            </m:r>
-            <m:r>
-              <w:rPr>
-                <w:rFonts w:ascii="Cambria Math" w:eastAsiaTheme="minorEastAsia" w:hAnsi="Cambria Math"/>
-              </w:rPr>
-              <m:t>C</m:t>
+                <w:rFonts w:ascii="Cambria Math" w:eastAsiaTheme="minorEastAsia" w:hAnsi="Cambria Math" w:cs="Arial"/>
+              </w:rPr>
+              <m:t>LC</m:t>
             </m:r>
           </m:den>
         </m:f>
@@ -2217,7 +2207,7 @@
             <m:endChr m:val="]"/>
             <m:ctrlPr>
               <w:rPr>
-                <w:rFonts w:ascii="Cambria Math" w:eastAsiaTheme="minorEastAsia" w:hAnsi="Cambria Math"/>
+                <w:rFonts w:ascii="Cambria Math" w:eastAsiaTheme="minorEastAsia" w:hAnsi="Cambria Math" w:cs="Arial"/>
                 <w:i/>
               </w:rPr>
             </m:ctrlPr>
@@ -2227,7 +2217,7 @@
               <m:sSubPr>
                 <m:ctrlPr>
                   <w:rPr>
-                    <w:rFonts w:ascii="Cambria Math" w:eastAsiaTheme="minorEastAsia" w:hAnsi="Cambria Math"/>
+                    <w:rFonts w:ascii="Cambria Math" w:eastAsiaTheme="minorEastAsia" w:hAnsi="Cambria Math" w:cs="Arial"/>
                     <w:i/>
                   </w:rPr>
                 </m:ctrlPr>
@@ -2235,7 +2225,7 @@
               <m:e>
                 <m:r>
                   <w:rPr>
-                    <w:rFonts w:ascii="Cambria Math" w:eastAsiaTheme="minorEastAsia" w:hAnsi="Cambria Math"/>
+                    <w:rFonts w:ascii="Cambria Math" w:eastAsiaTheme="minorEastAsia" w:hAnsi="Cambria Math" w:cs="Arial"/>
                   </w:rPr>
                   <m:t>V</m:t>
                 </m:r>
@@ -2243,7 +2233,7 @@
               <m:sub>
                 <m:r>
                   <w:rPr>
-                    <w:rFonts w:ascii="Cambria Math" w:eastAsiaTheme="minorEastAsia" w:hAnsi="Cambria Math"/>
+                    <w:rFonts w:ascii="Cambria Math" w:eastAsiaTheme="minorEastAsia" w:hAnsi="Cambria Math" w:cs="Arial"/>
                   </w:rPr>
                   <m:t>S</m:t>
                 </m:r>
@@ -2251,7 +2241,7 @@
             </m:sSub>
             <m:r>
               <w:rPr>
-                <w:rFonts w:ascii="Cambria Math" w:eastAsiaTheme="minorEastAsia" w:hAnsi="Cambria Math"/>
+                <w:rFonts w:ascii="Cambria Math" w:eastAsiaTheme="minorEastAsia" w:hAnsi="Cambria Math" w:cs="Arial"/>
               </w:rPr>
               <m:t>-</m:t>
             </m:r>
@@ -2259,7 +2249,7 @@
               <m:fPr>
                 <m:ctrlPr>
                   <w:rPr>
-                    <w:rFonts w:ascii="Cambria Math" w:eastAsiaTheme="minorEastAsia" w:hAnsi="Cambria Math"/>
+                    <w:rFonts w:ascii="Cambria Math" w:eastAsiaTheme="minorEastAsia" w:hAnsi="Cambria Math" w:cs="Arial"/>
                     <w:i/>
                   </w:rPr>
                 </m:ctrlPr>
@@ -2267,7 +2257,7 @@
               <m:num>
                 <m:r>
                   <w:rPr>
-                    <w:rFonts w:ascii="Cambria Math" w:eastAsiaTheme="minorEastAsia" w:hAnsi="Cambria Math"/>
+                    <w:rFonts w:ascii="Cambria Math" w:eastAsiaTheme="minorEastAsia" w:hAnsi="Cambria Math" w:cs="Arial"/>
                   </w:rPr>
                   <m:t>L</m:t>
                 </m:r>
@@ -2275,7 +2265,7 @@
               <m:den>
                 <m:r>
                   <w:rPr>
-                    <w:rFonts w:ascii="Cambria Math" w:eastAsiaTheme="minorEastAsia" w:hAnsi="Cambria Math"/>
+                    <w:rFonts w:ascii="Cambria Math" w:eastAsiaTheme="minorEastAsia" w:hAnsi="Cambria Math" w:cs="Arial"/>
                   </w:rPr>
                   <m:t>R</m:t>
                 </m:r>
@@ -2285,7 +2275,7 @@
               <m:fPr>
                 <m:ctrlPr>
                   <w:rPr>
-                    <w:rFonts w:ascii="Cambria Math" w:eastAsiaTheme="minorEastAsia" w:hAnsi="Cambria Math"/>
+                    <w:rFonts w:ascii="Cambria Math" w:eastAsiaTheme="minorEastAsia" w:hAnsi="Cambria Math" w:cs="Arial"/>
                     <w:i/>
                   </w:rPr>
                 </m:ctrlPr>
@@ -2293,7 +2283,7 @@
               <m:num>
                 <m:r>
                   <w:rPr>
-                    <w:rFonts w:ascii="Cambria Math" w:eastAsiaTheme="minorEastAsia" w:hAnsi="Cambria Math"/>
+                    <w:rFonts w:ascii="Cambria Math" w:eastAsiaTheme="minorEastAsia" w:hAnsi="Cambria Math" w:cs="Arial"/>
                   </w:rPr>
                   <m:t>d</m:t>
                 </m:r>
@@ -2301,7 +2291,7 @@
                   <m:sSubPr>
                     <m:ctrlPr>
                       <w:rPr>
-                        <w:rFonts w:ascii="Cambria Math" w:eastAsiaTheme="minorEastAsia" w:hAnsi="Cambria Math"/>
+                        <w:rFonts w:ascii="Cambria Math" w:eastAsiaTheme="minorEastAsia" w:hAnsi="Cambria Math" w:cs="Arial"/>
                         <w:i/>
                       </w:rPr>
                     </m:ctrlPr>
@@ -2309,7 +2299,7 @@
                   <m:e>
                     <m:r>
                       <w:rPr>
-                        <w:rFonts w:ascii="Cambria Math" w:eastAsiaTheme="minorEastAsia" w:hAnsi="Cambria Math"/>
+                        <w:rFonts w:ascii="Cambria Math" w:eastAsiaTheme="minorEastAsia" w:hAnsi="Cambria Math" w:cs="Arial"/>
                       </w:rPr>
                       <m:t>V</m:t>
                     </m:r>
@@ -2317,7 +2307,7 @@
                   <m:sub>
                     <m:r>
                       <w:rPr>
-                        <w:rFonts w:ascii="Cambria Math" w:eastAsiaTheme="minorEastAsia" w:hAnsi="Cambria Math"/>
+                        <w:rFonts w:ascii="Cambria Math" w:eastAsiaTheme="minorEastAsia" w:hAnsi="Cambria Math" w:cs="Arial"/>
                       </w:rPr>
                       <m:t>RC</m:t>
                     </m:r>
@@ -2327,7 +2317,7 @@
               <m:den>
                 <m:r>
                   <w:rPr>
-                    <w:rFonts w:ascii="Cambria Math" w:eastAsiaTheme="minorEastAsia" w:hAnsi="Cambria Math"/>
+                    <w:rFonts w:ascii="Cambria Math" w:eastAsiaTheme="minorEastAsia" w:hAnsi="Cambria Math" w:cs="Arial"/>
                   </w:rPr>
                   <m:t>dt</m:t>
                 </m:r>
@@ -2335,7 +2325,7 @@
             </m:f>
             <m:r>
               <w:rPr>
-                <w:rFonts w:ascii="Cambria Math" w:eastAsiaTheme="minorEastAsia" w:hAnsi="Cambria Math"/>
+                <w:rFonts w:ascii="Cambria Math" w:eastAsiaTheme="minorEastAsia" w:hAnsi="Cambria Math" w:cs="Arial"/>
               </w:rPr>
               <m:t>-</m:t>
             </m:r>
@@ -2343,7 +2333,7 @@
               <m:sSubPr>
                 <m:ctrlPr>
                   <w:rPr>
-                    <w:rFonts w:ascii="Cambria Math" w:eastAsiaTheme="minorEastAsia" w:hAnsi="Cambria Math"/>
+                    <w:rFonts w:ascii="Cambria Math" w:eastAsiaTheme="minorEastAsia" w:hAnsi="Cambria Math" w:cs="Arial"/>
                     <w:i/>
                   </w:rPr>
                 </m:ctrlPr>
@@ -2351,7 +2341,7 @@
               <m:e>
                 <m:r>
                   <w:rPr>
-                    <w:rFonts w:ascii="Cambria Math" w:eastAsiaTheme="minorEastAsia" w:hAnsi="Cambria Math"/>
+                    <w:rFonts w:ascii="Cambria Math" w:eastAsiaTheme="minorEastAsia" w:hAnsi="Cambria Math" w:cs="Arial"/>
                   </w:rPr>
                   <m:t>V</m:t>
                 </m:r>
@@ -2359,7 +2349,7 @@
               <m:sub>
                 <m:r>
                   <w:rPr>
-                    <w:rFonts w:ascii="Cambria Math" w:eastAsiaTheme="minorEastAsia" w:hAnsi="Cambria Math"/>
+                    <w:rFonts w:ascii="Cambria Math" w:eastAsiaTheme="minorEastAsia" w:hAnsi="Cambria Math" w:cs="Arial"/>
                   </w:rPr>
                   <m:t>RC</m:t>
                 </m:r>
@@ -2370,20 +2360,20 @@
       </m:oMath>
       <w:r>
         <w:rPr>
-          <w:rFonts w:ascii="Cambria Math" w:eastAsiaTheme="minorEastAsia" w:hAnsi="Cambria Math"/>
+          <w:rFonts w:ascii="Arial" w:eastAsiaTheme="minorEastAsia" w:hAnsi="Arial" w:cs="Arial"/>
         </w:rPr>
         <w:tab/>
         <w:t>(11)</w:t>
       </w:r>
       <w:r>
         <w:rPr>
-          <w:rFonts w:ascii="Cambria Math" w:eastAsiaTheme="minorEastAsia" w:hAnsi="Cambria Math"/>
-        </w:rPr>
-        <w:tab/>
-      </w:r>
-      <w:r>
-        <w:rPr>
-          <w:rFonts w:ascii="Cambria Math" w:eastAsiaTheme="minorEastAsia" w:hAnsi="Cambria Math"/>
+          <w:rFonts w:ascii="Arial" w:eastAsiaTheme="minorEastAsia" w:hAnsi="Arial" w:cs="Arial"/>
+        </w:rPr>
+        <w:tab/>
+      </w:r>
+      <w:r>
+        <w:rPr>
+          <w:rFonts w:ascii="Arial" w:eastAsiaTheme="minorEastAsia" w:hAnsi="Arial" w:cs="Arial"/>
         </w:rPr>
         <w:tab/>
       </w:r>
@@ -2392,7 +2382,7 @@
           <m:fPr>
             <m:ctrlPr>
               <w:rPr>
-                <w:rFonts w:ascii="Cambria Math" w:eastAsiaTheme="minorEastAsia" w:hAnsi="Cambria Math"/>
+                <w:rFonts w:ascii="Cambria Math" w:eastAsiaTheme="minorEastAsia" w:hAnsi="Cambria Math" w:cs="Arial"/>
                 <w:i/>
               </w:rPr>
             </m:ctrlPr>
@@ -2400,7 +2390,7 @@
           <m:num>
             <m:r>
               <w:rPr>
-                <w:rFonts w:ascii="Cambria Math" w:eastAsiaTheme="minorEastAsia" w:hAnsi="Cambria Math"/>
+                <w:rFonts w:ascii="Cambria Math" w:eastAsiaTheme="minorEastAsia" w:hAnsi="Cambria Math" w:cs="Arial"/>
               </w:rPr>
               <m:t>d</m:t>
             </m:r>
@@ -2408,7 +2398,7 @@
               <m:sSubPr>
                 <m:ctrlPr>
                   <w:rPr>
-                    <w:rFonts w:ascii="Cambria Math" w:eastAsiaTheme="minorEastAsia" w:hAnsi="Cambria Math"/>
+                    <w:rFonts w:ascii="Cambria Math" w:eastAsiaTheme="minorEastAsia" w:hAnsi="Cambria Math" w:cs="Arial"/>
                     <w:i/>
                   </w:rPr>
                 </m:ctrlPr>
@@ -2416,7 +2406,7 @@
               <m:e>
                 <m:r>
                   <w:rPr>
-                    <w:rFonts w:ascii="Cambria Math" w:eastAsiaTheme="minorEastAsia" w:hAnsi="Cambria Math"/>
+                    <w:rFonts w:ascii="Cambria Math" w:eastAsiaTheme="minorEastAsia" w:hAnsi="Cambria Math" w:cs="Arial"/>
                   </w:rPr>
                   <m:t>V</m:t>
                 </m:r>
@@ -2424,7 +2414,7 @@
               <m:sub>
                 <m:r>
                   <w:rPr>
-                    <w:rFonts w:ascii="Cambria Math" w:eastAsiaTheme="minorEastAsia" w:hAnsi="Cambria Math"/>
+                    <w:rFonts w:ascii="Cambria Math" w:eastAsiaTheme="minorEastAsia" w:hAnsi="Cambria Math" w:cs="Arial"/>
                   </w:rPr>
                   <m:t>RC</m:t>
                 </m:r>
@@ -2434,7 +2424,7 @@
           <m:den>
             <m:r>
               <w:rPr>
-                <w:rFonts w:ascii="Cambria Math" w:eastAsiaTheme="minorEastAsia" w:hAnsi="Cambria Math"/>
+                <w:rFonts w:ascii="Cambria Math" w:eastAsiaTheme="minorEastAsia" w:hAnsi="Cambria Math" w:cs="Arial"/>
               </w:rPr>
               <m:t>dt</m:t>
             </m:r>
@@ -2442,7 +2432,7 @@
         </m:f>
         <m:r>
           <w:rPr>
-            <w:rFonts w:ascii="Cambria Math" w:eastAsiaTheme="minorEastAsia" w:hAnsi="Cambria Math"/>
+            <w:rFonts w:ascii="Cambria Math" w:eastAsiaTheme="minorEastAsia" w:hAnsi="Cambria Math" w:cs="Arial"/>
           </w:rPr>
           <m:t>=</m:t>
         </m:r>
@@ -2450,7 +2440,7 @@
           <m:fPr>
             <m:ctrlPr>
               <w:rPr>
-                <w:rFonts w:ascii="Cambria Math" w:eastAsiaTheme="minorEastAsia" w:hAnsi="Cambria Math"/>
+                <w:rFonts w:ascii="Cambria Math" w:eastAsiaTheme="minorEastAsia" w:hAnsi="Cambria Math" w:cs="Arial"/>
                 <w:i/>
               </w:rPr>
             </m:ctrlPr>
@@ -2458,7 +2448,7 @@
           <m:num>
             <m:r>
               <w:rPr>
-                <w:rFonts w:ascii="Cambria Math" w:eastAsiaTheme="minorEastAsia" w:hAnsi="Cambria Math"/>
+                <w:rFonts w:ascii="Cambria Math" w:eastAsiaTheme="minorEastAsia" w:hAnsi="Cambria Math" w:cs="Arial"/>
               </w:rPr>
               <m:t>R</m:t>
             </m:r>
@@ -2466,7 +2456,7 @@
           <m:den>
             <m:r>
               <w:rPr>
-                <w:rFonts w:ascii="Cambria Math" w:eastAsiaTheme="minorEastAsia" w:hAnsi="Cambria Math"/>
+                <w:rFonts w:ascii="Cambria Math" w:eastAsiaTheme="minorEastAsia" w:hAnsi="Cambria Math" w:cs="Arial"/>
               </w:rPr>
               <m:t>L</m:t>
             </m:r>
@@ -2478,7 +2468,7 @@
             <m:endChr m:val="]"/>
             <m:ctrlPr>
               <w:rPr>
-                <w:rFonts w:ascii="Cambria Math" w:eastAsiaTheme="minorEastAsia" w:hAnsi="Cambria Math"/>
+                <w:rFonts w:ascii="Cambria Math" w:eastAsiaTheme="minorEastAsia" w:hAnsi="Cambria Math" w:cs="Arial"/>
                 <w:i/>
               </w:rPr>
             </m:ctrlPr>
@@ -2488,7 +2478,7 @@
               <m:sSubPr>
                 <m:ctrlPr>
                   <w:rPr>
-                    <w:rFonts w:ascii="Cambria Math" w:eastAsiaTheme="minorEastAsia" w:hAnsi="Cambria Math"/>
+                    <w:rFonts w:ascii="Cambria Math" w:eastAsiaTheme="minorEastAsia" w:hAnsi="Cambria Math" w:cs="Arial"/>
                     <w:i/>
                   </w:rPr>
                 </m:ctrlPr>
@@ -2496,7 +2486,7 @@
               <m:e>
                 <m:r>
                   <w:rPr>
-                    <w:rFonts w:ascii="Cambria Math" w:eastAsiaTheme="minorEastAsia" w:hAnsi="Cambria Math"/>
+                    <w:rFonts w:ascii="Cambria Math" w:eastAsiaTheme="minorEastAsia" w:hAnsi="Cambria Math" w:cs="Arial"/>
                   </w:rPr>
                   <m:t>V</m:t>
                 </m:r>
@@ -2504,7 +2494,7 @@
               <m:sub>
                 <m:r>
                   <w:rPr>
-                    <w:rFonts w:ascii="Cambria Math" w:eastAsiaTheme="minorEastAsia" w:hAnsi="Cambria Math"/>
+                    <w:rFonts w:ascii="Cambria Math" w:eastAsiaTheme="minorEastAsia" w:hAnsi="Cambria Math" w:cs="Arial"/>
                   </w:rPr>
                   <m:t>S</m:t>
                 </m:r>
@@ -2512,21 +2502,15 @@
             </m:sSub>
             <m:r>
               <w:rPr>
-                <w:rFonts w:ascii="Cambria Math" w:eastAsiaTheme="minorEastAsia" w:hAnsi="Cambria Math"/>
-              </w:rPr>
-              <m:t>-</m:t>
-            </m:r>
-            <m:r>
-              <w:rPr>
-                <w:rFonts w:ascii="Cambria Math" w:eastAsiaTheme="minorEastAsia" w:hAnsi="Cambria Math"/>
-              </w:rPr>
-              <m:t>CL</m:t>
+                <w:rFonts w:ascii="Cambria Math" w:eastAsiaTheme="minorEastAsia" w:hAnsi="Cambria Math" w:cs="Arial"/>
+              </w:rPr>
+              <m:t>-CL</m:t>
             </m:r>
             <m:f>
               <m:fPr>
                 <m:ctrlPr>
                   <w:rPr>
-                    <w:rFonts w:ascii="Cambria Math" w:eastAsiaTheme="minorEastAsia" w:hAnsi="Cambria Math"/>
+                    <w:rFonts w:ascii="Cambria Math" w:eastAsiaTheme="minorEastAsia" w:hAnsi="Cambria Math" w:cs="Arial"/>
                     <w:i/>
                   </w:rPr>
                 </m:ctrlPr>
@@ -2536,7 +2520,7 @@
                   <m:sSupPr>
                     <m:ctrlPr>
                       <w:rPr>
-                        <w:rFonts w:ascii="Cambria Math" w:eastAsiaTheme="minorEastAsia" w:hAnsi="Cambria Math"/>
+                        <w:rFonts w:ascii="Cambria Math" w:eastAsiaTheme="minorEastAsia" w:hAnsi="Cambria Math" w:cs="Arial"/>
                         <w:i/>
                       </w:rPr>
                     </m:ctrlPr>
@@ -2544,7 +2528,7 @@
                   <m:e>
                     <m:r>
                       <w:rPr>
-                        <w:rFonts w:ascii="Cambria Math" w:eastAsiaTheme="minorEastAsia" w:hAnsi="Cambria Math"/>
+                        <w:rFonts w:ascii="Cambria Math" w:eastAsiaTheme="minorEastAsia" w:hAnsi="Cambria Math" w:cs="Arial"/>
                       </w:rPr>
                       <m:t>d</m:t>
                     </m:r>
@@ -2552,7 +2536,7 @@
                   <m:sup>
                     <m:r>
                       <w:rPr>
-                        <w:rFonts w:ascii="Cambria Math" w:eastAsiaTheme="minorEastAsia" w:hAnsi="Cambria Math"/>
+                        <w:rFonts w:ascii="Cambria Math" w:eastAsiaTheme="minorEastAsia" w:hAnsi="Cambria Math" w:cs="Arial"/>
                       </w:rPr>
                       <m:t>2</m:t>
                     </m:r>
@@ -2562,7 +2546,7 @@
                   <m:sSubPr>
                     <m:ctrlPr>
                       <w:rPr>
-                        <w:rFonts w:ascii="Cambria Math" w:eastAsiaTheme="minorEastAsia" w:hAnsi="Cambria Math"/>
+                        <w:rFonts w:ascii="Cambria Math" w:eastAsiaTheme="minorEastAsia" w:hAnsi="Cambria Math" w:cs="Arial"/>
                         <w:i/>
                       </w:rPr>
                     </m:ctrlPr>
@@ -2570,7 +2554,7 @@
                   <m:e>
                     <m:r>
                       <w:rPr>
-                        <w:rFonts w:ascii="Cambria Math" w:eastAsiaTheme="minorEastAsia" w:hAnsi="Cambria Math"/>
+                        <w:rFonts w:ascii="Cambria Math" w:eastAsiaTheme="minorEastAsia" w:hAnsi="Cambria Math" w:cs="Arial"/>
                       </w:rPr>
                       <m:t>V</m:t>
                     </m:r>
@@ -2578,7 +2562,7 @@
                   <m:sub>
                     <m:r>
                       <w:rPr>
-                        <w:rFonts w:ascii="Cambria Math" w:eastAsiaTheme="minorEastAsia" w:hAnsi="Cambria Math"/>
+                        <w:rFonts w:ascii="Cambria Math" w:eastAsiaTheme="minorEastAsia" w:hAnsi="Cambria Math" w:cs="Arial"/>
                       </w:rPr>
                       <m:t>RC</m:t>
                     </m:r>
@@ -2590,7 +2574,7 @@
                   <m:sSupPr>
                     <m:ctrlPr>
                       <w:rPr>
-                        <w:rFonts w:ascii="Cambria Math" w:eastAsiaTheme="minorEastAsia" w:hAnsi="Cambria Math"/>
+                        <w:rFonts w:ascii="Cambria Math" w:eastAsiaTheme="minorEastAsia" w:hAnsi="Cambria Math" w:cs="Arial"/>
                         <w:i/>
                       </w:rPr>
                     </m:ctrlPr>
@@ -2598,7 +2582,7 @@
                   <m:e>
                     <m:r>
                       <w:rPr>
-                        <w:rFonts w:ascii="Cambria Math" w:eastAsiaTheme="minorEastAsia" w:hAnsi="Cambria Math"/>
+                        <w:rFonts w:ascii="Cambria Math" w:eastAsiaTheme="minorEastAsia" w:hAnsi="Cambria Math" w:cs="Arial"/>
                       </w:rPr>
                       <m:t>dt</m:t>
                     </m:r>
@@ -2606,7 +2590,7 @@
                   <m:sup>
                     <m:r>
                       <w:rPr>
-                        <w:rFonts w:ascii="Cambria Math" w:eastAsiaTheme="minorEastAsia" w:hAnsi="Cambria Math"/>
+                        <w:rFonts w:ascii="Cambria Math" w:eastAsiaTheme="minorEastAsia" w:hAnsi="Cambria Math" w:cs="Arial"/>
                       </w:rPr>
                       <m:t>2</m:t>
                     </m:r>
@@ -2616,7 +2600,7 @@
             </m:f>
             <m:r>
               <w:rPr>
-                <w:rFonts w:ascii="Cambria Math" w:eastAsiaTheme="minorEastAsia" w:hAnsi="Cambria Math"/>
+                <w:rFonts w:ascii="Cambria Math" w:eastAsiaTheme="minorEastAsia" w:hAnsi="Cambria Math" w:cs="Arial"/>
               </w:rPr>
               <m:t>-</m:t>
             </m:r>
@@ -2624,7 +2608,7 @@
               <m:sSubPr>
                 <m:ctrlPr>
                   <w:rPr>
-                    <w:rFonts w:ascii="Cambria Math" w:eastAsiaTheme="minorEastAsia" w:hAnsi="Cambria Math"/>
+                    <w:rFonts w:ascii="Cambria Math" w:eastAsiaTheme="minorEastAsia" w:hAnsi="Cambria Math" w:cs="Arial"/>
                     <w:i/>
                   </w:rPr>
                 </m:ctrlPr>
@@ -2632,7 +2616,7 @@
               <m:e>
                 <m:r>
                   <w:rPr>
-                    <w:rFonts w:ascii="Cambria Math" w:eastAsiaTheme="minorEastAsia" w:hAnsi="Cambria Math"/>
+                    <w:rFonts w:ascii="Cambria Math" w:eastAsiaTheme="minorEastAsia" w:hAnsi="Cambria Math" w:cs="Arial"/>
                   </w:rPr>
                   <m:t>V</m:t>
                 </m:r>
@@ -2640,7 +2624,7 @@
               <m:sub>
                 <m:r>
                   <w:rPr>
-                    <w:rFonts w:ascii="Cambria Math" w:eastAsiaTheme="minorEastAsia" w:hAnsi="Cambria Math"/>
+                    <w:rFonts w:ascii="Cambria Math" w:eastAsiaTheme="minorEastAsia" w:hAnsi="Cambria Math" w:cs="Arial"/>
                   </w:rPr>
                   <m:t>RC</m:t>
                 </m:r>
@@ -2651,13 +2635,14 @@
       </m:oMath>
       <w:r>
         <w:rPr>
-          <w:rFonts w:ascii="Cambria Math" w:eastAsiaTheme="minorEastAsia" w:hAnsi="Cambria Math"/>
+          <w:rFonts w:ascii="Arial" w:eastAsiaTheme="minorEastAsia" w:hAnsi="Arial" w:cs="Arial"/>
         </w:rPr>
         <w:tab/>
         <w:t>(12)</w:t>
       </w:r>
     </w:p>
     <w:sectPr>
+      <w:headerReference w:type="default" r:id="rId7"/>
       <w:pgSz w:w="12240" w:h="15840"/>
       <w:pgMar w:top="1440" w:right="1440" w:bottom="1440" w:left="1440" w:header="720" w:footer="720" w:gutter="0"/>
       <w:cols w:space="720"/>
@@ -2718,33 +2703,45 @@
     <w:p>
       <w:pPr>
         <w:pStyle w:val="FootnoteText"/>
+        <w:rPr>
+          <w:rFonts w:ascii="Arial" w:hAnsi="Arial" w:cs="Arial"/>
+        </w:rPr>
       </w:pPr>
       <w:r>
         <w:rPr>
           <w:rStyle w:val="FootnoteReference"/>
+          <w:rFonts w:ascii="Arial" w:hAnsi="Arial" w:cs="Arial"/>
         </w:rPr>
         <w:footnoteRef/>
       </w:r>
       <w:r>
-        <w:t xml:space="preserve"> Retrieved from </w:t>
-      </w:r>
-      <w:r>
-        <w:t>http://uhaweb.hartford.edu/ltownsend/Series_and_Parallel_Equations_from_a_DE_perspective.pdf</w:t>
-      </w:r>
-      <w:r>
-        <w:t xml:space="preserve"> </w:t>
-      </w:r>
-      <w:bookmarkStart w:id="0" w:name="_GoBack"/>
-      <w:bookmarkEnd w:id="0"/>
-      <w:r>
-        <w:t>on October 29</w:t>
-      </w:r>
-      <w:r>
-        <w:t xml:space="preserve">, 2018 </w:t>
+        <w:rPr>
+          <w:rFonts w:ascii="Arial" w:hAnsi="Arial" w:cs="Arial"/>
+        </w:rPr>
+        <w:t xml:space="preserve"> Retrieved from http://uhaweb.hartford.edu/ltownsend/Series_and_Parallel_Equations_from_a_DE_perspective.pdf on October 29, 2018 </w:t>
       </w:r>
     </w:p>
   </w:footnote>
 </w:footnotes>
+</file>
+
+<file path=word/header1.xml><?xml version="1.0" encoding="utf-8"?>
+<w:hdr xmlns:wpc="http://schemas.microsoft.com/office/word/2010/wordprocessingCanvas" xmlns:cx="http://schemas.microsoft.com/office/drawing/2014/chartex" xmlns:cx1="http://schemas.microsoft.com/office/drawing/2015/9/8/chartex" xmlns:mc="http://schemas.openxmlformats.org/markup-compatibility/2006" xmlns:o="urn:schemas-microsoft-com:office:office" xmlns:r="http://schemas.openxmlformats.org/officeDocument/2006/relationships" xmlns:m="http://schemas.openxmlformats.org/officeDocument/2006/math" xmlns:v="urn:schemas-microsoft-com:vml" xmlns:wp14="http://schemas.microsoft.com/office/word/2010/wordprocessingDrawing" xmlns:wp="http://schemas.openxmlformats.org/drawingml/2006/wordprocessingDrawing" xmlns:w10="urn:schemas-microsoft-com:office:word" xmlns:w="http://schemas.openxmlformats.org/wordprocessingml/2006/main" xmlns:w14="http://schemas.microsoft.com/office/word/2010/wordml" xmlns:w15="http://schemas.microsoft.com/office/word/2012/wordml" xmlns:w16se="http://schemas.microsoft.com/office/word/2015/wordml/symex" xmlns:wpg="http://schemas.microsoft.com/office/word/2010/wordprocessingGroup" xmlns:wpi="http://schemas.microsoft.com/office/word/2010/wordprocessingInk" xmlns:wne="http://schemas.microsoft.com/office/word/2006/wordml" xmlns:wps="http://schemas.microsoft.com/office/word/2010/wordprocessingShape" mc:Ignorable="w14 w15 w16se wp14">
+  <w:p>
+    <w:pPr>
+      <w:pStyle w:val="Header"/>
+      <w:rPr>
+        <w:b/>
+      </w:rPr>
+    </w:pPr>
+    <w:r>
+      <w:rPr>
+        <w:b/>
+      </w:rPr>
+      <w:t>Appendix B</w:t>
+    </w:r>
+  </w:p>
+</w:hdr>
 </file>
 
 <file path=word/styles.xml><?xml version="1.0" encoding="utf-8"?>
@@ -3275,6 +3272,50 @@
       <w:u w:val="single"/>
     </w:rPr>
   </w:style>
+  <w:style w:type="paragraph" w:styleId="Header">
+    <w:name w:val="header"/>
+    <w:basedOn w:val="Normal"/>
+    <w:link w:val="HeaderChar"/>
+    <w:uiPriority w:val="99"/>
+    <w:unhideWhenUsed/>
+    <w:rsid w:val="00896B03"/>
+    <w:pPr>
+      <w:tabs>
+        <w:tab w:val="center" w:pos="4680"/>
+        <w:tab w:val="right" w:pos="9360"/>
+      </w:tabs>
+      <w:spacing w:after="0" w:line="240" w:lineRule="auto"/>
+    </w:pPr>
+  </w:style>
+  <w:style w:type="character" w:customStyle="1" w:styleId="HeaderChar">
+    <w:name w:val="Header Char"/>
+    <w:basedOn w:val="DefaultParagraphFont"/>
+    <w:link w:val="Header"/>
+    <w:uiPriority w:val="99"/>
+    <w:rsid w:val="00896B03"/>
+  </w:style>
+  <w:style w:type="paragraph" w:styleId="Footer">
+    <w:name w:val="footer"/>
+    <w:basedOn w:val="Normal"/>
+    <w:link w:val="FooterChar"/>
+    <w:uiPriority w:val="99"/>
+    <w:unhideWhenUsed/>
+    <w:rsid w:val="00896B03"/>
+    <w:pPr>
+      <w:tabs>
+        <w:tab w:val="center" w:pos="4680"/>
+        <w:tab w:val="right" w:pos="9360"/>
+      </w:tabs>
+      <w:spacing w:after="0" w:line="240" w:lineRule="auto"/>
+    </w:pPr>
+  </w:style>
+  <w:style w:type="character" w:customStyle="1" w:styleId="FooterChar">
+    <w:name w:val="Footer Char"/>
+    <w:basedOn w:val="DefaultParagraphFont"/>
+    <w:link w:val="Footer"/>
+    <w:uiPriority w:val="99"/>
+    <w:rsid w:val="00896B03"/>
+  </w:style>
 </w:styles>
 </file>
 
@@ -3544,7 +3585,7 @@
 </file>
 
 <file path=customXml/itemProps1.xml><?xml version="1.0" encoding="utf-8"?>
-<ds:datastoreItem xmlns:ds="http://schemas.openxmlformats.org/officeDocument/2006/customXml" ds:itemID="{F9615D7B-D011-453B-82D8-FF4B8A220202}">
+<ds:datastoreItem xmlns:ds="http://schemas.openxmlformats.org/officeDocument/2006/customXml" ds:itemID="{E01C5730-03FB-4EF4-8162-280BB1A79BF8}">
   <ds:schemaRefs>
     <ds:schemaRef ds:uri="http://schemas.openxmlformats.org/officeDocument/2006/bibliography"/>
   </ds:schemaRefs>

</xml_diff>